<commit_message>
Folder for history of Gannt Charts, update Project report
</commit_message>
<xml_diff>
--- a/COSC345 Project Report Draft AB.docx
+++ b/COSC345 Project Report Draft AB.docx
@@ -4682,21 +4682,7 @@
                 <w:rStyle w:val="Hyperlink"/>
                 <w:noProof/>
               </w:rPr>
-              <w:t>Risk A</w:t>
-            </w:r>
-            <w:r>
-              <w:rPr>
-                <w:rStyle w:val="Hyperlink"/>
-                <w:noProof/>
-              </w:rPr>
-              <w:t>n</w:t>
-            </w:r>
-            <w:r>
-              <w:rPr>
-                <w:rStyle w:val="Hyperlink"/>
-                <w:noProof/>
-              </w:rPr>
-              <w:t>alysis</w:t>
+              <w:t>Risk Analysis</w:t>
             </w:r>
             <w:r>
               <w:rPr>
@@ -4873,7 +4859,7 @@
                 <w:noProof/>
                 <w:webHidden/>
               </w:rPr>
-              <w:t>15</w:t>
+              <w:t>17</w:t>
             </w:r>
             <w:r>
               <w:rPr>
@@ -4941,7 +4927,7 @@
                 <w:noProof/>
                 <w:webHidden/>
               </w:rPr>
-              <w:t>15</w:t>
+              <w:t>18</w:t>
             </w:r>
             <w:r>
               <w:rPr>
@@ -12223,7 +12209,7 @@
       </w:tblPr>
       <w:tblGrid>
         <w:gridCol w:w="2254"/>
-        <w:gridCol w:w="2254"/>
+        <w:gridCol w:w="760"/>
         <w:gridCol w:w="2254"/>
         <w:gridCol w:w="2254"/>
       </w:tblGrid>
@@ -12240,7 +12226,7 @@
         </w:tc>
         <w:tc>
           <w:tcPr>
-            <w:tcW w:w="2254" w:type="dxa"/>
+            <w:tcW w:w="760" w:type="dxa"/>
           </w:tcPr>
           <w:p>
             <w:r>
@@ -12282,7 +12268,7 @@
         </w:tc>
         <w:tc>
           <w:tcPr>
-            <w:tcW w:w="2254" w:type="dxa"/>
+            <w:tcW w:w="760" w:type="dxa"/>
           </w:tcPr>
           <w:p/>
         </w:tc>
@@ -12316,7 +12302,7 @@
         </w:tc>
         <w:tc>
           <w:tcPr>
-            <w:tcW w:w="2254" w:type="dxa"/>
+            <w:tcW w:w="760" w:type="dxa"/>
           </w:tcPr>
           <w:p/>
         </w:tc>
@@ -12346,7 +12332,7 @@
         </w:tc>
         <w:tc>
           <w:tcPr>
-            <w:tcW w:w="2254" w:type="dxa"/>
+            <w:tcW w:w="760" w:type="dxa"/>
           </w:tcPr>
           <w:p/>
         </w:tc>
@@ -12376,7 +12362,7 @@
         </w:tc>
         <w:tc>
           <w:tcPr>
-            <w:tcW w:w="2254" w:type="dxa"/>
+            <w:tcW w:w="760" w:type="dxa"/>
           </w:tcPr>
           <w:p/>
         </w:tc>
@@ -12406,21 +12392,29 @@
         </w:tc>
         <w:tc>
           <w:tcPr>
+            <w:tcW w:w="760" w:type="dxa"/>
+          </w:tcPr>
+          <w:p/>
+        </w:tc>
+        <w:tc>
+          <w:tcPr>
             <w:tcW w:w="2254" w:type="dxa"/>
           </w:tcPr>
-          <w:p/>
+          <w:p>
+            <w:r>
+              <w:t>Also released in september 2017</w:t>
+            </w:r>
+          </w:p>
         </w:tc>
         <w:tc>
           <w:tcPr>
             <w:tcW w:w="2254" w:type="dxa"/>
           </w:tcPr>
-          <w:p/>
-        </w:tc>
-        <w:tc>
-          <w:tcPr>
-            <w:tcW w:w="2254" w:type="dxa"/>
-          </w:tcPr>
-          <w:p/>
+          <w:p>
+            <w:r>
+              <w:t>Xcode update in july /september with iPhone 8 simulator.</w:t>
+            </w:r>
+          </w:p>
         </w:tc>
       </w:tr>
       <w:tr>
@@ -12436,21 +12430,39 @@
         </w:tc>
         <w:tc>
           <w:tcPr>
+            <w:tcW w:w="760" w:type="dxa"/>
+          </w:tcPr>
+          <w:p/>
+        </w:tc>
+        <w:tc>
+          <w:tcPr>
             <w:tcW w:w="2254" w:type="dxa"/>
           </w:tcPr>
-          <w:p/>
+          <w:p>
+            <w:r>
+              <w:t>New verison of iOS expected in september 2017. Beta will be released in june.</w:t>
+            </w:r>
+          </w:p>
         </w:tc>
         <w:tc>
           <w:tcPr>
             <w:tcW w:w="2254" w:type="dxa"/>
           </w:tcPr>
-          <w:p/>
-        </w:tc>
-        <w:tc>
-          <w:tcPr>
-            <w:tcW w:w="2254" w:type="dxa"/>
-          </w:tcPr>
-          <w:p/>
+          <w:p>
+            <w:r>
+              <w:t>Will need to sign up for the beta programme in July</w:t>
+            </w:r>
+            <w:r>
+              <w:t>.</w:t>
+            </w:r>
+          </w:p>
+          <w:p>
+            <w:r>
+              <w:t>Put in dependecies.</w:t>
+            </w:r>
+            <w:bookmarkStart w:id="8" w:name="_GoBack"/>
+            <w:bookmarkEnd w:id="8"/>
+          </w:p>
         </w:tc>
       </w:tr>
       <w:tr>
@@ -12466,7 +12478,7 @@
         </w:tc>
         <w:tc>
           <w:tcPr>
-            <w:tcW w:w="2254" w:type="dxa"/>
+            <w:tcW w:w="760" w:type="dxa"/>
           </w:tcPr>
           <w:p/>
         </w:tc>
@@ -12503,7 +12515,7 @@
         </w:tc>
         <w:tc>
           <w:tcPr>
-            <w:tcW w:w="2254" w:type="dxa"/>
+            <w:tcW w:w="760" w:type="dxa"/>
           </w:tcPr>
           <w:p/>
         </w:tc>
@@ -12589,7 +12601,11 @@
         <w:t>redundancy</w:t>
       </w:r>
       <w:r>
-        <w:t>. Percy Hu is the only one with experience in C++. While the other members of the group have programming experience it will still take time to train up to a level of competence. The idea is to get everyone in the group acquainted with C++</w:t>
+        <w:t xml:space="preserve">. Percy Hu is the only one with experience in C++. While the other members of the group have programming </w:t>
+      </w:r>
+      <w:r>
+        <w:lastRenderedPageBreak/>
+        <w:t>experience it will still take time to train up to a level of competence. The idea is to get everyone in the group acquainted with C++</w:t>
       </w:r>
       <w:r>
         <w:t xml:space="preserve"> ($$$Can define more concrete goals?)</w:t>
@@ -12611,119 +12627,224 @@
     </w:p>
     <w:p>
       <w:r>
+        <w:t xml:space="preserve">Risk on incoherence in project architecture? </w:t>
+      </w:r>
+    </w:p>
+    <w:p>
+      <w:r>
+        <w:t xml:space="preserve">Foreseeable problems and </w:t>
+      </w:r>
+      <w:r>
+        <w:t>solutions</w:t>
+      </w:r>
+    </w:p>
+    <w:p/>
+    <w:p>
+      <w:pPr>
+        <w:pStyle w:val="Heading1"/>
+      </w:pPr>
+      <w:bookmarkStart w:id="9" w:name="_Toc477178164"/>
+      <w:r>
+        <w:t>Project Schedule</w:t>
+      </w:r>
+      <w:bookmarkEnd w:id="9"/>
+    </w:p>
+    <w:p>
+      <w:r>
+        <w:t>The project schedule is visualised in a Gannt chart in figure $$XX. From the submission date to the deadline for the completed software is 6 weeks. The functionalilty of the software has been cut into different levels and complexities. Thus the design phase task are flexible and the proposed schedule represents a best case scenario where everything is acheivable. Given the stric deadline it is morelikely that some functionaility will be lost but hopefully the incremental development will mean tis will not affect whether or not the software works.</w:t>
+      </w:r>
+    </w:p>
+    <w:p>
+      <w:r>
+        <w:t>A break down of the task is presented in table $$XX showing assigment, length of task and assignment.</w:t>
+      </w:r>
+    </w:p>
+    <w:p>
+      <w:r>
+        <w:t>WE aim to complete the core funcitonality and the add one extended function on top of that beofr ethe first deadline. In the maintenance part we aim to introduce another extend funcitonality ot he update and then one super cool functionality if possible.</w:t>
+      </w:r>
+    </w:p>
+    <w:p>
+      <w:r>
+        <w:t>The dead line for this project is the 29</w:t>
+      </w:r>
+      <w:r>
+        <w:rPr>
+          <w:vertAlign w:val="superscript"/>
+        </w:rPr>
+        <w:t>th</w:t>
+      </w:r>
+      <w:r>
+        <w:t xml:space="preserve"> May, approximately 6 weeks after the hand</w:t>
+      </w:r>
+      <w:r>
+        <w:t xml:space="preserve"> </w:t>
+      </w:r>
+      <w:r>
+        <w:t>in of this report.</w:t>
+      </w:r>
+    </w:p>
+    <w:p>
+      <w:r>
+        <w:t>How big is the average iPhone app?</w:t>
+      </w:r>
+    </w:p>
+    <w:p>
+      <w:r>
+        <w:t>Going by COCOMO model. Given two months to complete the app the upper limit will be about 3000 lines of code using only one programmer.</w:t>
+      </w:r>
+    </w:p>
+    <w:p>
+      <w:r>
+        <w:t>Assignment of Tasks?</w:t>
+      </w:r>
+    </w:p>
+    <w:p>
+      <w:r>
+        <w:t>Put Gannt Chart in here</w:t>
+      </w:r>
+    </w:p>
+    <w:p>
+      <w:r>
+        <w:br w:type="page"/>
+      </w:r>
+    </w:p>
+    <w:p>
+      <w:r>
         <w:lastRenderedPageBreak/>
-        <w:t xml:space="preserve">Risk on incoherence in project architecture? </w:t>
-      </w:r>
-    </w:p>
-    <w:p>
-      <w:r>
-        <w:t xml:space="preserve">Foreseeable problems and </w:t>
-      </w:r>
-      <w:r>
-        <w:t>solutions</w:t>
+        <w:br w:type="page"/>
       </w:r>
     </w:p>
     <w:p/>
+    <w:p/>
+    <w:p/>
+    <w:p/>
+    <w:p/>
+    <w:p/>
+    <w:p/>
+    <w:p/>
+    <w:p/>
+    <w:p/>
+    <w:p/>
+    <w:p/>
     <w:p>
       <w:pPr>
         <w:pStyle w:val="Heading1"/>
       </w:pPr>
-      <w:bookmarkStart w:id="8" w:name="_Toc477178164"/>
-      <w:r>
-        <w:t>Project Schedule</w:t>
-      </w:r>
-      <w:bookmarkEnd w:id="8"/>
-    </w:p>
-    <w:p>
-      <w:r>
-        <w:t>The dead line for this project is the 29</w:t>
-      </w:r>
-      <w:r>
-        <w:rPr>
-          <w:vertAlign w:val="superscript"/>
-        </w:rPr>
-        <w:t>th</w:t>
-      </w:r>
-      <w:r>
-        <w:t xml:space="preserve"> May, approximately 6 weeks after the hand</w:t>
-      </w:r>
-      <w:r>
-        <w:t xml:space="preserve"> </w:t>
-      </w:r>
-      <w:r>
-        <w:t>in of this report.</w:t>
-      </w:r>
-    </w:p>
-    <w:p>
-      <w:r>
-        <w:t>How big is the average iPhone app?</w:t>
-      </w:r>
-    </w:p>
-    <w:p>
-      <w:r>
-        <w:t>Going by COCOMO model. Given two months to complete the app the upper limit will be about 3000 lines of code using only one programmer.</w:t>
-      </w:r>
-    </w:p>
-    <w:p>
-      <w:r>
-        <w:t>Assignment of Tasks?</w:t>
-      </w:r>
-    </w:p>
-    <w:p>
-      <w:r>
-        <w:t>Put Gannt Chart in here</w:t>
+      <w:bookmarkStart w:id="10" w:name="_Toc477178165"/>
+      <w:r>
+        <w:t>Monitoring and Reporting</w:t>
+      </w:r>
+      <w:bookmarkEnd w:id="10"/>
+    </w:p>
+    <w:p/>
+    <w:p>
+      <w:r>
+        <w:t>Monitoring</w:t>
+      </w:r>
+    </w:p>
+    <w:p>
+      <w:r>
+        <w:t xml:space="preserve">The most critical phase to monitor in the project is the design and development stage where the software will be written and tested. The approach to monitoring this stage is to break in down into a number of </w:t>
+      </w:r>
+      <w:r>
+        <w:t>incremental stages which can be completed in at most a week.  The TeamGannt web application will be used to report completion of each of these tasks. Durign the development stage Alexis is responsible for monitoring and inspection the code to make sure that style and documentation guidelines are consistent and up to standard for submission.</w:t>
+      </w:r>
+      <w:r>
+        <w:t xml:space="preserve"> A checklist for style and documentation is attached in the appendix.</w:t>
+      </w:r>
+    </w:p>
+    <w:p>
+      <w:r>
+        <w:t>For tasks in the analysis stage there are some things which are relevant to all group members and so the reporting for these will be done at a team meeting. Important knowledge such as the baiscs of linking swift and C++ will be taught to everybody in the group to reduce the risk of that knowledge being lost should one of the members become unavailible at a critical stage.</w:t>
+      </w:r>
+      <w:r>
+        <w:t xml:space="preserve"> Any other crictical information like this will be reported in a similar manner.</w:t>
+      </w:r>
+    </w:p>
+    <w:p>
+      <w:r>
+        <w:t xml:space="preserve">The small size of the group lends itself to face to face communication. The number of formal reports will be kept to any absolute minimum </w:t>
+      </w:r>
+      <w:r>
+        <w:t>instead favouring open commmunication between the group. Discord chat client is being used to communicate and record chat. Formal meeting minutes may need to be kept.</w:t>
+      </w:r>
+    </w:p>
+    <w:p>
+      <w:r>
+        <w:t xml:space="preserve">In the testing and maintenance phases the important aspect will be in reporting of bugs and monitoring whether the bugs have been fixed. Ulitimately we want everybody to test the software. To this end we use Trello a web application. Bugs and related material i.e. screen shots, test data etc can be added here and made availible to the programmers. This software sends out notificaitons when any new bugs have been reported. </w:t>
+      </w:r>
+    </w:p>
+    <w:p>
+      <w:r>
+        <w:t>How the project will be monitored</w:t>
+      </w:r>
+    </w:p>
+    <w:p>
+      <w:r>
+        <w:lastRenderedPageBreak/>
+        <w:t>When reports are to be delivered.</w:t>
+      </w:r>
+    </w:p>
+    <w:p>
+      <w:r>
+        <w:t>Reporting bugs – done using trello</w:t>
+      </w:r>
+    </w:p>
+    <w:p>
+      <w:r>
+        <w:t>Reporting whether tasks done using Team Gannt</w:t>
+      </w:r>
+    </w:p>
+    <w:p>
+      <w:r>
+        <w:t>Monitoring done via inspections  milestones</w:t>
+      </w:r>
+    </w:p>
+    <w:p>
+      <w:r>
+        <w:t>Progress monitored by dividing up into managable chunks. Looking for milestones not percent completion.</w:t>
+      </w:r>
+    </w:p>
+    <w:p>
+      <w:r>
+        <w:t>Alexis to inspect documentation of code while being written</w:t>
+      </w:r>
+    </w:p>
+    <w:p>
+      <w:r>
+        <w:t>Use standard checklist to inspect code.</w:t>
+      </w:r>
+    </w:p>
+    <w:p>
+      <w:r>
+        <w:t>How are we going to monitor progress and what reporting will there be?</w:t>
+      </w:r>
+    </w:p>
+    <w:p>
+      <w:r>
+        <w:t>Milestones along the way.</w:t>
+      </w:r>
+    </w:p>
+    <w:p>
+      <w:r>
+        <w:t>Github repository available to all to check.</w:t>
+      </w:r>
+    </w:p>
+    <w:p>
+      <w:r>
+        <w:t>Reporting – Meetings, email etc</w:t>
       </w:r>
     </w:p>
     <w:p>
       <w:pPr>
         <w:pStyle w:val="Heading1"/>
       </w:pPr>
-      <w:bookmarkStart w:id="9" w:name="_Toc477178165"/>
-      <w:r>
-        <w:t>Monitoring and Reporting</w:t>
-      </w:r>
-      <w:bookmarkEnd w:id="9"/>
-    </w:p>
-    <w:p/>
-    <w:p>
-      <w:r>
-        <w:t>Alexis to inspect documentation of code while being written</w:t>
-      </w:r>
-    </w:p>
-    <w:p>
-      <w:r>
-        <w:t>Use standard checklist to inspect code.</w:t>
-      </w:r>
-    </w:p>
-    <w:p>
-      <w:r>
-        <w:t>How are we going to monitor progress and what reporting will there be?</w:t>
-      </w:r>
-    </w:p>
-    <w:p>
-      <w:r>
-        <w:t>Milestones along the way.</w:t>
-      </w:r>
-    </w:p>
-    <w:p>
-      <w:r>
-        <w:t>Github repository available to all to check.</w:t>
-      </w:r>
-    </w:p>
-    <w:p>
-      <w:r>
-        <w:t>Reporting – Meetings, email etc</w:t>
-      </w:r>
-    </w:p>
-    <w:p>
-      <w:pPr>
-        <w:pStyle w:val="Heading1"/>
-      </w:pPr>
-      <w:bookmarkStart w:id="10" w:name="_Toc477178166"/>
+      <w:bookmarkStart w:id="11" w:name="_Toc477178166"/>
       <w:r>
         <w:t>Conclusion</w:t>
       </w:r>
-      <w:bookmarkEnd w:id="10"/>
+      <w:bookmarkEnd w:id="11"/>
     </w:p>
     <w:p>
       <w:r>
@@ -14935,8 +15056,6 @@
         </w:rPr>
         <w:t>Have you been commenting as you write the code?</w:t>
       </w:r>
-      <w:bookmarkStart w:id="11" w:name="_GoBack"/>
-      <w:bookmarkEnd w:id="11"/>
     </w:p>
     <w:p>
       <w:pPr>
@@ -18027,6 +18146,36 @@
       <w:szCs w:val="26"/>
     </w:rPr>
   </w:style>
+  <w:style w:type="paragraph" w:styleId="DocumentMap">
+    <w:name w:val="Document Map"/>
+    <w:basedOn w:val="Normal"/>
+    <w:link w:val="DocumentMapChar"/>
+    <w:uiPriority w:val="99"/>
+    <w:semiHidden/>
+    <w:unhideWhenUsed/>
+    <w:rsid w:val="00DD7A9A"/>
+    <w:pPr>
+      <w:spacing w:after="0" w:line="240" w:lineRule="auto"/>
+    </w:pPr>
+    <w:rPr>
+      <w:rFonts w:ascii="Lucida Grande" w:hAnsi="Lucida Grande" w:cs="Lucida Grande"/>
+      <w:sz w:val="24"/>
+      <w:szCs w:val="24"/>
+    </w:rPr>
+  </w:style>
+  <w:style w:type="character" w:customStyle="1" w:styleId="DocumentMapChar">
+    <w:name w:val="Document Map Char"/>
+    <w:basedOn w:val="DefaultParagraphFont"/>
+    <w:link w:val="DocumentMap"/>
+    <w:uiPriority w:val="99"/>
+    <w:semiHidden/>
+    <w:rsid w:val="00DD7A9A"/>
+    <w:rPr>
+      <w:rFonts w:ascii="Lucida Grande" w:hAnsi="Lucida Grande" w:cs="Lucida Grande"/>
+      <w:sz w:val="24"/>
+      <w:szCs w:val="24"/>
+    </w:rPr>
+  </w:style>
 </w:styles>
 </file>
 
@@ -18557,6 +18706,36 @@
       <w:szCs w:val="26"/>
     </w:rPr>
   </w:style>
+  <w:style w:type="paragraph" w:styleId="DocumentMap">
+    <w:name w:val="Document Map"/>
+    <w:basedOn w:val="Normal"/>
+    <w:link w:val="DocumentMapChar"/>
+    <w:uiPriority w:val="99"/>
+    <w:semiHidden/>
+    <w:unhideWhenUsed/>
+    <w:rsid w:val="00DD7A9A"/>
+    <w:pPr>
+      <w:spacing w:after="0" w:line="240" w:lineRule="auto"/>
+    </w:pPr>
+    <w:rPr>
+      <w:rFonts w:ascii="Lucida Grande" w:hAnsi="Lucida Grande" w:cs="Lucida Grande"/>
+      <w:sz w:val="24"/>
+      <w:szCs w:val="24"/>
+    </w:rPr>
+  </w:style>
+  <w:style w:type="character" w:customStyle="1" w:styleId="DocumentMapChar">
+    <w:name w:val="Document Map Char"/>
+    <w:basedOn w:val="DefaultParagraphFont"/>
+    <w:link w:val="DocumentMap"/>
+    <w:uiPriority w:val="99"/>
+    <w:semiHidden/>
+    <w:rsid w:val="00DD7A9A"/>
+    <w:rPr>
+      <w:rFonts w:ascii="Lucida Grande" w:hAnsi="Lucida Grande" w:cs="Lucida Grande"/>
+      <w:sz w:val="24"/>
+      <w:szCs w:val="24"/>
+    </w:rPr>
+  </w:style>
 </w:styles>
 </file>
 
@@ -18815,7 +18994,7 @@
   <a:extraClrSchemeLst/>
   <a:extLst>
     <a:ext uri="{05A4C25C-085E-4340-85A3-A5531E510DB2}">
-      <thm15:themeFamily xmlns:thm15="http://schemas.microsoft.com/office/thememl/2012/main" xmlns="" name="Office Theme" id="{62F939B6-93AF-4DB8-9C6B-D6C7DFDC589F}" vid="{4A3C46E8-61CC-4603-A589-7422A47A8E4A}"/>
+      <thm15:themeFamily xmlns="" xmlns:thm15="http://schemas.microsoft.com/office/thememl/2012/main" name="Office Theme" id="{62F939B6-93AF-4DB8-9C6B-D6C7DFDC589F}" vid="{4A3C46E8-61CC-4603-A589-7422A47A8E4A}"/>
     </a:ext>
   </a:extLst>
 </a:theme>
@@ -18826,7 +19005,7 @@
 </file>
 
 <file path=customXml/itemProps1.xml><?xml version="1.0" encoding="utf-8"?>
-<ds:datastoreItem xmlns:ds="http://schemas.openxmlformats.org/officeDocument/2006/customXml" ds:itemID="{5D5CC016-37F6-5B4F-BC43-364D9616294C}">
+<ds:datastoreItem xmlns:ds="http://schemas.openxmlformats.org/officeDocument/2006/customXml" ds:itemID="{B4BDB02E-6409-3144-99BC-FA88500A9BCA}">
   <ds:schemaRefs>
     <ds:schemaRef ds:uri="http://schemas.openxmlformats.org/officeDocument/2006/bibliography"/>
   </ds:schemaRefs>

</xml_diff>

<commit_message>
Report update needs front page
</commit_message>
<xml_diff>
--- a/COSC345 Project Report Draft AB.docx
+++ b/COSC345 Project Report Draft AB.docx
@@ -4073,21 +4073,18 @@
       <w:r>
         <w:br w:type="page"/>
       </w:r>
-      <w:bookmarkStart w:id="0" w:name="_GoBack"/>
+    </w:p>
+    <w:p>
+      <w:pPr>
+        <w:pStyle w:val="Heading1"/>
+      </w:pPr>
+      <w:bookmarkStart w:id="0" w:name="_Toc479753445"/>
+      <w:r>
+        <w:lastRenderedPageBreak/>
+        <w:t>Executive Summary</w:t>
+      </w:r>
       <w:bookmarkEnd w:id="0"/>
     </w:p>
-    <w:p>
-      <w:pPr>
-        <w:pStyle w:val="Heading1"/>
-      </w:pPr>
-      <w:bookmarkStart w:id="1" w:name="_Toc479753445"/>
-      <w:r>
-        <w:lastRenderedPageBreak/>
-        <w:t>Executive Summary</w:t>
-      </w:r>
-      <w:bookmarkEnd w:id="1"/>
-    </w:p>
-    <w:p/>
     <w:p>
       <w:r>
         <w:t xml:space="preserve">We propose to plan and build an iOS app for iPhone that can manage repeated actions or habits. A core function of the app will be the ability to create a multi-segmented customisable timer for each action. We wish to build such a function primarily as it will allow the app to remind the user to take regular breaks from sitting down while working at a desk or computer. This would be used nearly </w:t>
@@ -4988,21 +4985,7 @@
                 <w:rStyle w:val="Hyperlink"/>
                 <w:noProof/>
               </w:rPr>
-              <w:t xml:space="preserve">Project Break </w:t>
-            </w:r>
-            <w:r>
-              <w:rPr>
-                <w:rStyle w:val="Hyperlink"/>
-                <w:noProof/>
-              </w:rPr>
-              <w:t>D</w:t>
-            </w:r>
-            <w:r>
-              <w:rPr>
-                <w:rStyle w:val="Hyperlink"/>
-                <w:noProof/>
-              </w:rPr>
-              <w:t>own</w:t>
+              <w:t>Project Break Down</w:t>
             </w:r>
             <w:r>
               <w:rPr>
@@ -5352,489 +5335,540 @@
       <w:pPr>
         <w:pStyle w:val="Heading1"/>
       </w:pPr>
-      <w:bookmarkStart w:id="2" w:name="_Toc479753446"/>
+      <w:bookmarkStart w:id="1" w:name="_Toc479753446"/>
       <w:r>
         <w:lastRenderedPageBreak/>
         <w:t>Introduction</w:t>
       </w:r>
-      <w:bookmarkEnd w:id="2"/>
+      <w:bookmarkEnd w:id="1"/>
+    </w:p>
+    <w:p>
+      <w:r>
+        <w:t>Brushing ou</w:t>
+      </w:r>
+      <w:r>
+        <w:t>r</w:t>
+      </w:r>
+      <w:r>
+        <w:t xml:space="preserve"> teeth is a habit we all do because we know that it will improve our long-term quality of life. Other habits such as exercise, drinking water frequently and avoiding long periods of sitting down can also improve our health. These habits, however, appear to be much harder to manage than brushing our teeth. A simple reminder to carry out these habits would benefit lots of people and be something you could use </w:t>
+      </w:r>
+      <w:r>
+        <w:t>every day</w:t>
+      </w:r>
+      <w:r>
+        <w:t>.</w:t>
+      </w:r>
+    </w:p>
+    <w:p>
+      <w:r>
+        <w:t xml:space="preserve">Every day, for students and office workers, much of their productive time is spent sitting down. Anyone who works at a desk will be familiar with the back pain, eye strain and other soreness that develop after a long time without changing position. </w:t>
+      </w:r>
+      <w:r>
+        <w:t xml:space="preserve">The effect of prolonged periods of </w:t>
+      </w:r>
+      <w:r>
+        <w:t>sedentary</w:t>
+      </w:r>
+      <w:r>
+        <w:t xml:space="preserve"> behaviour has </w:t>
+      </w:r>
+      <w:r>
+        <w:t xml:space="preserve">also been reported as a </w:t>
+      </w:r>
+      <w:r>
+        <w:t>risk factor in heart disease, type 2 diabetes and cancer.</w:t>
+      </w:r>
+      <w:r>
+        <w:rPr>
+          <w:rStyle w:val="FootnoteReference"/>
+        </w:rPr>
+        <w:footnoteReference w:id="1"/>
+      </w:r>
+    </w:p>
+    <w:p>
+      <w:r>
+        <w:t>Desk workers can benefit from getting in to the habit of taking regular breaks to get out of a sedentary position. Taking a few minutes every half an hour to get up and stretch or change position, can reduce the chan</w:t>
+      </w:r>
+      <w:r>
+        <w:t>c</w:t>
+      </w:r>
+      <w:r>
+        <w:t xml:space="preserve">e of strains and other injuries. </w:t>
+      </w:r>
+      <w:r>
+        <w:t>A popular time management method, the Pomodoro technique follows a similar pattern</w:t>
+      </w:r>
+      <w:r>
+        <w:t xml:space="preserve"> of</w:t>
+      </w:r>
+      <w:r>
+        <w:t xml:space="preserve"> </w:t>
+      </w:r>
+      <w:r>
+        <w:t>20-25 minute working periods</w:t>
+      </w:r>
+      <w:r>
+        <w:t xml:space="preserve"> followed by small breaks of 3-4 minutes.</w:t>
+      </w:r>
+      <w:r>
+        <w:rPr>
+          <w:rStyle w:val="FootnoteReference"/>
+        </w:rPr>
+        <w:footnoteReference w:id="2"/>
+      </w:r>
+      <w:r>
+        <w:t xml:space="preserve"> Taking these breaks as an </w:t>
+      </w:r>
+      <w:r>
+        <w:t>opportunity</w:t>
+      </w:r>
+      <w:r>
+        <w:t xml:space="preserve"> to stretch and move out of a </w:t>
+      </w:r>
+      <w:r>
+        <w:t>sedentary</w:t>
+      </w:r>
+      <w:r>
+        <w:t xml:space="preserve"> position is </w:t>
+      </w:r>
+      <w:r>
+        <w:t xml:space="preserve">a </w:t>
+      </w:r>
+      <w:r>
+        <w:t xml:space="preserve">good example of a </w:t>
+      </w:r>
+      <w:r>
+        <w:t>habitual</w:t>
+      </w:r>
+      <w:r>
+        <w:t xml:space="preserve"> </w:t>
+      </w:r>
+      <w:r>
+        <w:t>behaviour</w:t>
+      </w:r>
+      <w:r>
+        <w:t xml:space="preserve"> that can impro</w:t>
+      </w:r>
+      <w:r>
+        <w:t xml:space="preserve">ve </w:t>
+      </w:r>
+      <w:r>
+        <w:t xml:space="preserve">productivity and </w:t>
+      </w:r>
+      <w:r>
+        <w:t xml:space="preserve">health and </w:t>
+      </w:r>
+      <w:r>
+        <w:t>safety</w:t>
+      </w:r>
+      <w:r>
+        <w:t xml:space="preserve"> in the work/study </w:t>
+      </w:r>
+      <w:r>
+        <w:t>space.</w:t>
+      </w:r>
+    </w:p>
+    <w:p>
+      <w:r>
+        <w:t xml:space="preserve">The personal smartphone is an excellent device for </w:t>
+      </w:r>
+      <w:r>
+        <w:t>managing personal</w:t>
+      </w:r>
+      <w:r>
+        <w:t xml:space="preserve"> habits. </w:t>
+      </w:r>
+      <w:r>
+        <w:t xml:space="preserve">The device is almost always on the </w:t>
+      </w:r>
+      <w:r>
+        <w:t xml:space="preserve">person and can </w:t>
+      </w:r>
+      <w:r>
+        <w:t xml:space="preserve">use vibration or ring alerts to remind the user to do something. Accelerometers in smart phones can detect if the user is sitting down, standing up or moving around. The GPS receiver in the phone can be used to rack the users positon and offer location based reminders. The ease and flexibility of software development means that it should be possible to make an application that can help </w:t>
+      </w:r>
+      <w:r>
+        <w:t>to develop other habits such as exercise, practicing a musical instrument, drinking water, t</w:t>
+      </w:r>
+      <w:r>
+        <w:t>aking supplements or medication.</w:t>
+      </w:r>
+    </w:p>
+    <w:p>
+      <w:r>
+        <w:t xml:space="preserve">In this </w:t>
+      </w:r>
+      <w:r>
+        <w:t>report,</w:t>
+      </w:r>
+      <w:r>
+        <w:t xml:space="preserve"> we propose the development </w:t>
+      </w:r>
+      <w:r>
+        <w:t xml:space="preserve">and maintenance </w:t>
+      </w:r>
+      <w:r>
+        <w:t xml:space="preserve">of a smart phone application </w:t>
+      </w:r>
+      <w:r>
+        <w:t>designed</w:t>
+      </w:r>
+      <w:r>
+        <w:t xml:space="preserve"> </w:t>
+      </w:r>
+      <w:r>
+        <w:t xml:space="preserve">assist in the management of life improving habits. The application will include the ability to create </w:t>
+      </w:r>
+      <w:r>
+        <w:t>customizable</w:t>
+      </w:r>
+      <w:r>
+        <w:t xml:space="preserve"> timers to</w:t>
+      </w:r>
+      <w:r>
+        <w:t xml:space="preserve"> assist </w:t>
+      </w:r>
+      <w:r>
+        <w:t>the user</w:t>
+      </w:r>
+      <w:r>
+        <w:t xml:space="preserve"> to</w:t>
+      </w:r>
+      <w:r>
+        <w:t xml:space="preserve">, for example, </w:t>
+      </w:r>
+      <w:r>
+        <w:t xml:space="preserve">take regular breaks from sitting while working at a computer workstation. </w:t>
+      </w:r>
+      <w:r>
+        <w:t xml:space="preserve">The main criteria for this project is that the application will be used </w:t>
+      </w:r>
+      <w:r>
+        <w:t xml:space="preserve">by the group members </w:t>
+      </w:r>
+      <w:r>
+        <w:t>every day</w:t>
+      </w:r>
+      <w:r>
+        <w:t xml:space="preserve"> or at least </w:t>
+      </w:r>
+      <w:r>
+        <w:t>every</w:t>
+      </w:r>
+      <w:r>
+        <w:t xml:space="preserve"> week. </w:t>
+      </w:r>
+      <w:r>
+        <w:t xml:space="preserve">All the group members </w:t>
+      </w:r>
+      <w:r>
+        <w:t>have daily routines involving spending several hours a</w:t>
+      </w:r>
+      <w:r>
+        <w:t>t</w:t>
+      </w:r>
+      <w:r>
+        <w:t xml:space="preserve"> </w:t>
+      </w:r>
+      <w:r>
+        <w:t xml:space="preserve">a </w:t>
+      </w:r>
+      <w:r>
+        <w:t>computer</w:t>
+      </w:r>
+      <w:r>
+        <w:t xml:space="preserve"> or desk and will benefit from using ou</w:t>
+      </w:r>
+      <w:r>
+        <w:t>r</w:t>
+      </w:r>
+      <w:r>
+        <w:t xml:space="preserve"> proposed application </w:t>
+      </w:r>
+      <w:r>
+        <w:t>every day</w:t>
+      </w:r>
+      <w:r>
+        <w:t>.</w:t>
+      </w:r>
     </w:p>
     <w:p/>
     <w:p>
-      <w:r>
-        <w:t xml:space="preserve">Brushing out teeth is a habit we all do because we know that it will improve our long-term quality of life. Other habits such as exercise, drinking water frequently and avoiding long periods of sitting down can also improve our health. These habits, however, appear to be much harder to manage than brushing our teeth. A simple reminder to carry out these habits would benefit lots of people and be something you could use </w:t>
-      </w:r>
-      <w:r>
-        <w:t>every day</w:t>
-      </w:r>
-      <w:r>
-        <w:t>.</w:t>
-      </w:r>
+      <w:pPr>
+        <w:pStyle w:val="Heading1"/>
+      </w:pPr>
+      <w:bookmarkStart w:id="2" w:name="_Toc479753447"/>
+      <w:r>
+        <w:lastRenderedPageBreak/>
+        <w:t>Project Description</w:t>
+      </w:r>
+      <w:bookmarkEnd w:id="2"/>
     </w:p>
     <w:p>
-      <w:r>
-        <w:t xml:space="preserve">Every day, for students and office workers, much of their productive time is spent sitting down. Anyone who works at a desk will be familiar with the back pain, eye strain and other soreness that develop after a long time without changing position. </w:t>
-      </w:r>
-      <w:r>
-        <w:t xml:space="preserve">The effect of prolonged periods of </w:t>
-      </w:r>
-      <w:r>
-        <w:t>sedentary</w:t>
-      </w:r>
-      <w:r>
-        <w:t xml:space="preserve"> behaviour has </w:t>
-      </w:r>
-      <w:r>
-        <w:t xml:space="preserve">also been reported as a </w:t>
-      </w:r>
-      <w:r>
-        <w:t>risk factor in heart disease, type 2 diabetes and cancer.</w:t>
-      </w:r>
-      <w:r>
-        <w:rPr>
-          <w:rStyle w:val="FootnoteReference"/>
-        </w:rPr>
-        <w:footnoteReference w:id="1"/>
+      <w:pPr>
+        <w:pStyle w:val="Heading3"/>
+      </w:pPr>
+      <w:r>
+        <w:t>Purpose</w:t>
       </w:r>
     </w:p>
     <w:p>
       <w:r>
-        <w:t xml:space="preserve">Desk workers can benefit from getting in to the habit of taking regular breaks to get out of a sedentary position. Taking a few minutes every half an hour to get up and stretch or change position, can reduce the change of strains and other injuries. </w:t>
-      </w:r>
-      <w:r>
-        <w:t>A popular time management method, the Pomodoro technique follows a similar pattern</w:t>
-      </w:r>
-      <w:r>
-        <w:t xml:space="preserve"> of</w:t>
+        <w:t>The</w:t>
       </w:r>
       <w:r>
         <w:t xml:space="preserve"> </w:t>
       </w:r>
       <w:r>
-        <w:t>20-25 minute working periods</w:t>
-      </w:r>
-      <w:r>
-        <w:t xml:space="preserve"> followed by small breaks of 3-4 minutes.</w:t>
-      </w:r>
-      <w:r>
-        <w:rPr>
-          <w:rStyle w:val="FootnoteReference"/>
-        </w:rPr>
-        <w:footnoteReference w:id="2"/>
-      </w:r>
-      <w:r>
-        <w:t xml:space="preserve"> Taking these breaks as an </w:t>
-      </w:r>
-      <w:r>
-        <w:t>opportunity</w:t>
-      </w:r>
-      <w:r>
-        <w:t xml:space="preserve"> to stretch and move out of a </w:t>
-      </w:r>
-      <w:r>
-        <w:t>sedentary</w:t>
-      </w:r>
-      <w:r>
-        <w:t xml:space="preserve"> position is good example of a </w:t>
-      </w:r>
-      <w:r>
-        <w:t>habitual</w:t>
-      </w:r>
-      <w:r>
-        <w:t xml:space="preserve"> </w:t>
-      </w:r>
-      <w:r>
-        <w:t>behaviour</w:t>
-      </w:r>
-      <w:r>
-        <w:t xml:space="preserve"> that can impro</w:t>
-      </w:r>
-      <w:r>
-        <w:t xml:space="preserve">ve </w:t>
-      </w:r>
-      <w:r>
-        <w:t xml:space="preserve">productivity and </w:t>
-      </w:r>
-      <w:r>
-        <w:t xml:space="preserve"> health and </w:t>
-      </w:r>
-      <w:r>
-        <w:t>safety</w:t>
-      </w:r>
-      <w:r>
-        <w:t xml:space="preserve"> in the work/study </w:t>
-      </w:r>
-      <w:r>
-        <w:t>space.</w:t>
+        <w:t xml:space="preserve">aim of this </w:t>
+      </w:r>
+      <w:r>
+        <w:t xml:space="preserve">project is to design and build a software </w:t>
+      </w:r>
+      <w:r>
+        <w:t xml:space="preserve">product that aids in the formation of habits that will improve the quality of life of the user. </w:t>
+      </w:r>
+      <w:r>
+        <w:t xml:space="preserve">This includes </w:t>
+      </w:r>
+      <w:r>
+        <w:t xml:space="preserve">the habit of </w:t>
+      </w:r>
+      <w:r>
+        <w:t xml:space="preserve">taking regular breaks </w:t>
+      </w:r>
+      <w:r>
+        <w:t>during long periods of sedentary behaviour.</w:t>
       </w:r>
     </w:p>
     <w:p>
-      <w:r>
-        <w:t xml:space="preserve">The personal smartphone is an excellent device for </w:t>
-      </w:r>
-      <w:r>
-        <w:t>managing personal</w:t>
-      </w:r>
-      <w:r>
-        <w:t xml:space="preserve"> habits. </w:t>
-      </w:r>
-      <w:r>
-        <w:t xml:space="preserve">The device is almost always on the </w:t>
-      </w:r>
-      <w:r>
-        <w:t xml:space="preserve">person and can </w:t>
-      </w:r>
-      <w:r>
-        <w:t xml:space="preserve">use vibration or ring alerts to remind the user to do something. Accelerometers in smart phones can detect if the user is sitting down, standing up or moving around. The GPS receiver in the phone can be used to rack the users positon and offer location based reminders. The ease and flexibility of software development means that it should be possible to make an application that can help </w:t>
-      </w:r>
-      <w:r>
-        <w:t>to develop other habits such as exercise, practicing a musical instrument, drinking water, t</w:t>
-      </w:r>
-      <w:r>
-        <w:t>aking supplements or medication.</w:t>
+      <w:pPr>
+        <w:pStyle w:val="Heading3"/>
+      </w:pPr>
+      <w:r>
+        <w:t>User Description</w:t>
       </w:r>
     </w:p>
     <w:p>
       <w:r>
-        <w:t xml:space="preserve">In this </w:t>
-      </w:r>
-      <w:r>
-        <w:t>report,</w:t>
-      </w:r>
-      <w:r>
-        <w:t xml:space="preserve"> we propose the development </w:t>
-      </w:r>
-      <w:r>
-        <w:t xml:space="preserve">and maintenance </w:t>
-      </w:r>
-      <w:r>
-        <w:t xml:space="preserve">of a smart phone application </w:t>
-      </w:r>
-      <w:r>
-        <w:t>designed</w:t>
+        <w:t xml:space="preserve">The software product is aimed </w:t>
+      </w:r>
+      <w:r>
+        <w:t xml:space="preserve">at </w:t>
+      </w:r>
+      <w:r>
+        <w:t>university students</w:t>
+      </w:r>
+      <w:r>
+        <w:t xml:space="preserve">, </w:t>
+      </w:r>
+      <w:r>
+        <w:t>office workers</w:t>
+      </w:r>
+      <w:r>
+        <w:t xml:space="preserve"> and others who spend</w:t>
       </w:r>
       <w:r>
         <w:t xml:space="preserve"> </w:t>
       </w:r>
       <w:r>
-        <w:t xml:space="preserve">assist in the management of life improving habits. The application will include the ability to create </w:t>
-      </w:r>
-      <w:r>
-        <w:t>customizable</w:t>
-      </w:r>
-      <w:r>
-        <w:t xml:space="preserve"> timers to</w:t>
-      </w:r>
-      <w:r>
-        <w:t xml:space="preserve"> assist </w:t>
-      </w:r>
-      <w:r>
-        <w:t>the user</w:t>
-      </w:r>
-      <w:r>
-        <w:t xml:space="preserve"> to</w:t>
-      </w:r>
-      <w:r>
-        <w:t xml:space="preserve">, for example, </w:t>
-      </w:r>
-      <w:r>
-        <w:t xml:space="preserve">take regular breaks from sitting while working at a computer workstation. </w:t>
-      </w:r>
-      <w:r>
-        <w:t xml:space="preserve">The main criteria for this project is that the application will be used </w:t>
-      </w:r>
-      <w:r>
-        <w:t xml:space="preserve">by the group members </w:t>
-      </w:r>
-      <w:r>
-        <w:t>every day</w:t>
-      </w:r>
-      <w:r>
-        <w:t xml:space="preserve"> or at least </w:t>
-      </w:r>
-      <w:r>
-        <w:t>every</w:t>
-      </w:r>
-      <w:r>
-        <w:t xml:space="preserve"> week. </w:t>
-      </w:r>
-      <w:r>
-        <w:t xml:space="preserve">All the group members </w:t>
-      </w:r>
-      <w:r>
-        <w:t>have daily routines involving spending several hours a</w:t>
-      </w:r>
-      <w:r>
-        <w:t xml:space="preserve"> computer</w:t>
-      </w:r>
-      <w:r>
-        <w:t xml:space="preserve"> or desk and will benefit from using out proposed application </w:t>
-      </w:r>
-      <w:proofErr w:type="spellStart"/>
-      <w:r>
-        <w:t>everyday</w:t>
-      </w:r>
-      <w:proofErr w:type="spellEnd"/>
-      <w:r>
-        <w:t>.</w:t>
-      </w:r>
-    </w:p>
-    <w:p/>
-    <w:p>
-      <w:hyperlink r:id="rId11" w:history="1">
-        <w:r>
-          <w:rPr>
-            <w:rStyle w:val="Hyperlink"/>
-          </w:rPr>
-          <w:t>http://www.tandfonline.com/doi/abs/10.1080/17437199.2015.1082146</w:t>
-        </w:r>
-      </w:hyperlink>
+        <w:t>most</w:t>
+      </w:r>
+      <w:r>
+        <w:t xml:space="preserve"> </w:t>
+      </w:r>
+      <w:r>
+        <w:t xml:space="preserve">of </w:t>
+      </w:r>
+      <w:r>
+        <w:t xml:space="preserve">their productive </w:t>
+      </w:r>
+      <w:r>
+        <w:t>time</w:t>
+      </w:r>
+      <w:r>
+        <w:t xml:space="preserve"> sitting down. </w:t>
+      </w:r>
+      <w:r>
+        <w:t>This type of user is most likely to benefit from reminders to</w:t>
+      </w:r>
+      <w:r>
+        <w:t xml:space="preserve"> take breaks </w:t>
+      </w:r>
+      <w:r>
+        <w:t>during long periods of sedentary behaviour</w:t>
+      </w:r>
+      <w:r>
+        <w:t xml:space="preserve">. </w:t>
+      </w:r>
+      <w:r>
+        <w:t>They are likely to have other habits</w:t>
+      </w:r>
+      <w:r>
+        <w:t>,</w:t>
+      </w:r>
+      <w:r>
+        <w:t xml:space="preserve"> such as taking supplements or exercising</w:t>
+      </w:r>
+      <w:r>
+        <w:t>, that they want to manage or improve on</w:t>
+      </w:r>
+      <w:r>
+        <w:t xml:space="preserve">. </w:t>
+      </w:r>
+      <w:r>
+        <w:t xml:space="preserve">The target audience </w:t>
+      </w:r>
+      <w:r>
+        <w:t>also has access to</w:t>
+      </w:r>
+      <w:r>
+        <w:t xml:space="preserve"> a smartphone, which we will use as the platform </w:t>
+      </w:r>
+      <w:r>
+        <w:t>to run the software product.</w:t>
+      </w:r>
     </w:p>
     <w:p>
-      <w:hyperlink r:id="rId12" w:history="1">
-        <w:r>
-          <w:rPr>
-            <w:rStyle w:val="Hyperlink"/>
-          </w:rPr>
-          <w:t>http://journals.plos.org/plosone/article?id=10.1371/journal.pone.0105620</w:t>
-        </w:r>
-      </w:hyperlink>
+      <w:pPr>
+        <w:pStyle w:val="Heading3"/>
+      </w:pPr>
+      <w:r>
+        <w:t>Platform</w:t>
+      </w:r>
     </w:p>
     <w:p>
       <w:r>
-        <w:t>https://www.lifehacker.com.au/2014/07/productivity-101-a-primer-to-the-pomodoro-technique/</w:t>
-      </w:r>
-      <w:r>
-        <w:br w:type="page"/>
+        <w:t xml:space="preserve">The software product will be designed to run on a smart phone device, specifically the Apple iPhone range. </w:t>
+      </w:r>
+      <w:r>
+        <w:t xml:space="preserve">The iPhone is consistently the highest selling smart phone device </w:t>
+      </w:r>
+      <w:r>
+        <w:t>and represents the largest target market for smartphone applications</w:t>
+      </w:r>
+      <w:r>
+        <w:t>.</w:t>
+      </w:r>
+      <w:r>
+        <w:t xml:space="preserve"> </w:t>
+      </w:r>
+      <w:r>
+        <w:t>The software will be written for iOS 10 w</w:t>
+      </w:r>
+      <w:r>
+        <w:t xml:space="preserve">hich is supported by the most recently released iPhone </w:t>
+      </w:r>
+      <w:r>
+        <w:t>models (</w:t>
+      </w:r>
+      <w:r>
+        <w:t xml:space="preserve">See </w:t>
+      </w:r>
+      <w:r>
+        <w:fldChar w:fldCharType="begin"/>
+      </w:r>
+      <w:r>
+        <w:instrText xml:space="preserve"> REF _Ref479759792 \h </w:instrText>
+      </w:r>
+      <w:r>
+        <w:fldChar w:fldCharType="separate"/>
+      </w:r>
+      <w:r>
+        <w:t xml:space="preserve">Table </w:t>
+      </w:r>
+      <w:r>
+        <w:rPr>
+          <w:noProof/>
+        </w:rPr>
+        <w:t>1</w:t>
+      </w:r>
+      <w:r>
+        <w:fldChar w:fldCharType="end"/>
+      </w:r>
+      <w:r>
+        <w:t>).</w:t>
+      </w:r>
+      <w:r>
+        <w:t xml:space="preserve"> </w:t>
+      </w:r>
+      <w:r>
+        <w:t xml:space="preserve">User interaction occurs mainly through the touch screen input used on the iPhone. </w:t>
+      </w:r>
+      <w:r>
+        <w:t>The app will be local and should not need to communicate with a server or cloud system to function completely</w:t>
+      </w:r>
+      <w:r>
+        <w:t xml:space="preserve"> other  than for updating the software</w:t>
+      </w:r>
+      <w:r>
+        <w:t xml:space="preserve">. </w:t>
       </w:r>
     </w:p>
     <w:p>
       <w:pPr>
-        <w:pStyle w:val="Heading1"/>
-      </w:pPr>
-      <w:bookmarkStart w:id="3" w:name="_Toc479753447"/>
-      <w:r>
-        <w:lastRenderedPageBreak/>
-        <w:t>Project Description</w:t>
-      </w:r>
-      <w:bookmarkEnd w:id="3"/>
-    </w:p>
-    <w:p/>
-    <w:p>
-      <w:pPr>
         <w:pStyle w:val="Heading3"/>
       </w:pPr>
       <w:r>
-        <w:t>Purpose</w:t>
+        <w:t>Description of F</w:t>
+      </w:r>
+      <w:r>
+        <w:t>unctionality</w:t>
+      </w:r>
+      <w:r>
+        <w:t xml:space="preserve"> </w:t>
       </w:r>
     </w:p>
     <w:p>
       <w:r>
-        <w:t xml:space="preserve">This </w:t>
-      </w:r>
-      <w:r>
-        <w:t xml:space="preserve">aim of this </w:t>
-      </w:r>
-      <w:r>
-        <w:t xml:space="preserve">project is to design and build a software </w:t>
-      </w:r>
-      <w:r>
-        <w:t xml:space="preserve">product that aids in the formation of habits that will improve the quality of life of the user. </w:t>
-      </w:r>
-      <w:r>
-        <w:t xml:space="preserve">This includes </w:t>
-      </w:r>
-      <w:r>
-        <w:t xml:space="preserve">the habit of </w:t>
-      </w:r>
-      <w:r>
-        <w:t xml:space="preserve">taking regular breaks </w:t>
-      </w:r>
-      <w:r>
-        <w:t>during long periods of sedentary behaviour.</w:t>
-      </w:r>
-    </w:p>
-    <w:p>
-      <w:pPr>
-        <w:pStyle w:val="Heading3"/>
-      </w:pPr>
-      <w:r>
-        <w:t>User Description</w:t>
-      </w:r>
-    </w:p>
-    <w:p>
-      <w:r>
-        <w:t xml:space="preserve">The software product is aimed </w:t>
-      </w:r>
-      <w:r>
-        <w:t xml:space="preserve">at </w:t>
-      </w:r>
-      <w:r>
-        <w:t>university students</w:t>
-      </w:r>
-      <w:r>
-        <w:t xml:space="preserve">, </w:t>
-      </w:r>
-      <w:r>
-        <w:t>office workers</w:t>
-      </w:r>
-      <w:r>
-        <w:t xml:space="preserve"> and others who spend</w:t>
+        <w:t xml:space="preserve">The software product will be developed incrementally first developing and testing the core functionality </w:t>
+      </w:r>
+      <w:r>
+        <w:t>of the segmented timer</w:t>
+      </w:r>
+      <w:r>
+        <w:t xml:space="preserve">. </w:t>
+      </w:r>
+      <w:r>
+        <w:t>Once this is complete we will add functionality for other habits and expand the manager.</w:t>
+      </w:r>
+      <w:r>
+        <w:t xml:space="preserve"> A </w:t>
+      </w:r>
+      <w:proofErr w:type="spellStart"/>
+      <w:r>
+        <w:t>mock up</w:t>
+      </w:r>
+      <w:proofErr w:type="spellEnd"/>
+      <w:r>
+        <w:t xml:space="preserve"> of what the user interface could look like is shown in </w:t>
+      </w:r>
+      <w:r>
+        <w:fldChar w:fldCharType="begin"/>
+      </w:r>
+      <w:r>
+        <w:instrText xml:space="preserve"> REF _Ref479835479 \h </w:instrText>
+      </w:r>
+      <w:r>
+        <w:fldChar w:fldCharType="separate"/>
+      </w:r>
+      <w:r>
+        <w:t xml:space="preserve">Figure </w:t>
+      </w:r>
+      <w:r>
+        <w:rPr>
+          <w:noProof/>
+        </w:rPr>
+        <w:t>1</w:t>
+      </w:r>
+      <w:r>
+        <w:fldChar w:fldCharType="end"/>
+      </w:r>
+      <w:r>
+        <w:t>.</w:t>
       </w:r>
       <w:r>
         <w:t xml:space="preserve"> </w:t>
-      </w:r>
-      <w:r>
-        <w:t>most</w:t>
-      </w:r>
-      <w:r>
-        <w:t xml:space="preserve"> </w:t>
-      </w:r>
-      <w:r>
-        <w:t xml:space="preserve">of </w:t>
-      </w:r>
-      <w:r>
-        <w:t xml:space="preserve">their productive </w:t>
-      </w:r>
-      <w:r>
-        <w:t>time</w:t>
-      </w:r>
-      <w:r>
-        <w:t xml:space="preserve"> sitting down. </w:t>
-      </w:r>
-      <w:r>
-        <w:t>This type of user is most likely to benefit from reminders to</w:t>
-      </w:r>
-      <w:r>
-        <w:t xml:space="preserve"> take breaks </w:t>
-      </w:r>
-      <w:r>
-        <w:t>during long periods of sedentary behaviour</w:t>
-      </w:r>
-      <w:r>
-        <w:t xml:space="preserve">. </w:t>
-      </w:r>
-      <w:r>
-        <w:t>They are likely to have other habits</w:t>
-      </w:r>
-      <w:r>
-        <w:t>,</w:t>
-      </w:r>
-      <w:r>
-        <w:t xml:space="preserve"> such as taking supplements or exercising</w:t>
-      </w:r>
-      <w:r>
-        <w:t>, that they want to manage or improve on</w:t>
-      </w:r>
-      <w:r>
-        <w:t xml:space="preserve">. </w:t>
-      </w:r>
-      <w:r>
-        <w:t xml:space="preserve">The target audience </w:t>
-      </w:r>
-      <w:r>
-        <w:t>also has access to</w:t>
-      </w:r>
-      <w:r>
-        <w:t xml:space="preserve"> a smartphone, which we will use as the platform </w:t>
-      </w:r>
-      <w:r>
-        <w:t>to run the software product.</w:t>
-      </w:r>
-    </w:p>
-    <w:p>
-      <w:pPr>
-        <w:pStyle w:val="Heading3"/>
-      </w:pPr>
-      <w:r>
-        <w:t>Platform</w:t>
-      </w:r>
-    </w:p>
-    <w:p>
-      <w:r>
-        <w:t xml:space="preserve">The software product will be designed to run on a smart phone device, specifically the Apple iPhone range. </w:t>
-      </w:r>
-      <w:r>
-        <w:t xml:space="preserve">The iPhone is consistently the highest selling smart phone device </w:t>
-      </w:r>
-      <w:r>
-        <w:t>and represents the largest target market for smartphone applications</w:t>
-      </w:r>
-      <w:r>
-        <w:t>.</w:t>
-      </w:r>
-      <w:r>
-        <w:t xml:space="preserve"> </w:t>
-      </w:r>
-      <w:r>
-        <w:t>The software will be written for iOS 10 w</w:t>
-      </w:r>
-      <w:r>
-        <w:t xml:space="preserve">hich is supported the by the most recently released iPhone models(See </w:t>
-      </w:r>
-      <w:r>
-        <w:fldChar w:fldCharType="begin"/>
-      </w:r>
-      <w:r>
-        <w:instrText xml:space="preserve"> REF _Ref479759792 \h </w:instrText>
-      </w:r>
-      <w:r>
-        <w:fldChar w:fldCharType="separate"/>
-      </w:r>
-      <w:r>
-        <w:t xml:space="preserve">Table </w:t>
-      </w:r>
-      <w:r>
-        <w:rPr>
-          <w:noProof/>
-        </w:rPr>
-        <w:t>1</w:t>
-      </w:r>
-      <w:r>
-        <w:fldChar w:fldCharType="end"/>
-      </w:r>
-      <w:r>
-        <w:t>).</w:t>
-      </w:r>
-      <w:r>
-        <w:t xml:space="preserve"> </w:t>
-      </w:r>
-      <w:r>
-        <w:t xml:space="preserve">User interaction occurs mainly through the touch screen input used on the iPhone. </w:t>
-      </w:r>
-      <w:r>
-        <w:t>The app will be local and should not need to communicate with a server or cloud system to function completely</w:t>
-      </w:r>
-      <w:r>
-        <w:t xml:space="preserve"> other  than for updating the software</w:t>
-      </w:r>
-      <w:r>
-        <w:t xml:space="preserve">. </w:t>
-      </w:r>
-    </w:p>
-    <w:p>
-      <w:pPr>
-        <w:pStyle w:val="Heading3"/>
-      </w:pPr>
-      <w:r>
-        <w:t>Description of functionality</w:t>
-      </w:r>
-      <w:r>
-        <w:t xml:space="preserve"> </w:t>
-      </w:r>
-    </w:p>
-    <w:p>
-      <w:r>
-        <w:t xml:space="preserve">The software product will be developed incrementally first developing and testing the core functionality </w:t>
-      </w:r>
-      <w:r>
-        <w:t>of the segmented timer</w:t>
-      </w:r>
-      <w:r>
-        <w:t xml:space="preserve">. </w:t>
-      </w:r>
-      <w:r>
-        <w:t xml:space="preserve">Once this is complete we will add functionality for other habits and expand the manager. </w:t>
       </w:r>
       <w:r>
         <w:t xml:space="preserve">The extent to which we implement </w:t>
@@ -5875,13 +5909,7 @@
         </w:numPr>
       </w:pPr>
       <w:r>
-        <w:t xml:space="preserve">Creation, use and editing of a segmented customisable timer i.e. a timer that can </w:t>
-      </w:r>
-      <w:r>
-        <w:t>remind you to take a 5 minute break every 30 minutes and the user can adjust each timer length.</w:t>
-      </w:r>
-      <w:r>
-        <w:t xml:space="preserve"> </w:t>
+        <w:t xml:space="preserve">Creation, use and editing of a segmented customisable timer i.e. a timer that can remind you to take a 5 minute break every 30 minutes and the user can adjust each timer length. </w:t>
       </w:r>
     </w:p>
     <w:p>
@@ -5904,10 +5932,7 @@
         </w:numPr>
       </w:pPr>
       <w:r>
-        <w:t xml:space="preserve">Adding </w:t>
-      </w:r>
-      <w:r>
-        <w:t xml:space="preserve">actions that don’t necessarily require a timer. </w:t>
+        <w:t xml:space="preserve">Adding actions that don’t necessarily require a timer. </w:t>
       </w:r>
     </w:p>
     <w:p>
@@ -5919,16 +5944,7 @@
         </w:numPr>
       </w:pPr>
       <w:r>
-        <w:t>T</w:t>
-      </w:r>
-      <w:r>
-        <w:t xml:space="preserve">rack of what day of the week it is and what </w:t>
-      </w:r>
-      <w:r>
-        <w:t>actions</w:t>
-      </w:r>
-      <w:r>
-        <w:t xml:space="preserve"> are relevant to that day.</w:t>
+        <w:t>Keep track of what day of the week it is and what actions are relevant to that day.</w:t>
       </w:r>
     </w:p>
     <w:p>
@@ -5948,13 +5964,7 @@
         </w:numPr>
       </w:pPr>
       <w:r>
-        <w:t xml:space="preserve">Use the motion sensing capabilities of the iPhone to determine if the user is sitting or standing and adjust the </w:t>
-      </w:r>
-      <w:r>
-        <w:t xml:space="preserve">timing of breaks </w:t>
-      </w:r>
-      <w:r>
-        <w:t>accordingly.</w:t>
+        <w:t>Use the motion sensing capabilities of the iPhone to determine if the user is sitting or standing and adjust the timing of breaks accordingly.</w:t>
       </w:r>
     </w:p>
     <w:p>
@@ -5981,17 +5991,182 @@
         <w:t>Allow the user to add reminders and control the app using the Siri voice recognition software on the iPhone.</w:t>
       </w:r>
     </w:p>
+    <w:p/>
     <w:p>
-      <w:r>
-        <w:br w:type="page"/>
+      <w:pPr>
+        <w:spacing w:after="0"/>
+      </w:pPr>
+      <w:r>
+        <w:rPr>
+          <w:noProof/>
+          <w:lang w:eastAsia="en-NZ"/>
+        </w:rPr>
+        <w:lastRenderedPageBreak/>
+        <w:drawing>
+          <wp:inline distT="0" distB="0" distL="0" distR="0" wp14:anchorId="273EE7A1" wp14:editId="55F7ED30">
+            <wp:extent cx="1868938" cy="3276000"/>
+            <wp:effectExtent l="0" t="0" r="0" b="635"/>
+            <wp:docPr id="11" name="Picture 11"/>
+            <wp:cNvGraphicFramePr>
+              <a:graphicFrameLocks xmlns:a="http://schemas.openxmlformats.org/drawingml/2006/main" noChangeAspect="1"/>
+            </wp:cNvGraphicFramePr>
+            <a:graphic xmlns:a="http://schemas.openxmlformats.org/drawingml/2006/main">
+              <a:graphicData uri="http://schemas.openxmlformats.org/drawingml/2006/picture">
+                <pic:pic xmlns:pic="http://schemas.openxmlformats.org/drawingml/2006/picture">
+                  <pic:nvPicPr>
+                    <pic:cNvPr id="11" name="Interface Draft 1.jpg"/>
+                    <pic:cNvPicPr/>
+                  </pic:nvPicPr>
+                  <pic:blipFill>
+                    <a:blip r:embed="rId11"/>
+                    <a:stretch>
+                      <a:fillRect/>
+                    </a:stretch>
+                  </pic:blipFill>
+                  <pic:spPr>
+                    <a:xfrm>
+                      <a:off x="0" y="0"/>
+                      <a:ext cx="1868938" cy="3276000"/>
+                    </a:xfrm>
+                    <a:prstGeom prst="rect">
+                      <a:avLst/>
+                    </a:prstGeom>
+                  </pic:spPr>
+                </pic:pic>
+              </a:graphicData>
+            </a:graphic>
+          </wp:inline>
+        </w:drawing>
+      </w:r>
+      <w:r>
+        <w:t xml:space="preserve">  </w:t>
+      </w:r>
+      <w:r>
+        <w:rPr>
+          <w:noProof/>
+          <w:lang w:eastAsia="en-NZ"/>
+        </w:rPr>
+        <w:drawing>
+          <wp:inline distT="0" distB="0" distL="0" distR="0" wp14:anchorId="0AF3454E" wp14:editId="3849E26E">
+            <wp:extent cx="1868948" cy="3276000"/>
+            <wp:effectExtent l="0" t="0" r="0" b="635"/>
+            <wp:docPr id="4928" name="Picture 4928"/>
+            <wp:cNvGraphicFramePr>
+              <a:graphicFrameLocks xmlns:a="http://schemas.openxmlformats.org/drawingml/2006/main" noChangeAspect="1"/>
+            </wp:cNvGraphicFramePr>
+            <a:graphic xmlns:a="http://schemas.openxmlformats.org/drawingml/2006/main">
+              <a:graphicData uri="http://schemas.openxmlformats.org/drawingml/2006/picture">
+                <pic:pic xmlns:pic="http://schemas.openxmlformats.org/drawingml/2006/picture">
+                  <pic:nvPicPr>
+                    <pic:cNvPr id="4928" name="Interface Draft 2.jpg"/>
+                    <pic:cNvPicPr/>
+                  </pic:nvPicPr>
+                  <pic:blipFill>
+                    <a:blip r:embed="rId12"/>
+                    <a:stretch>
+                      <a:fillRect/>
+                    </a:stretch>
+                  </pic:blipFill>
+                  <pic:spPr>
+                    <a:xfrm>
+                      <a:off x="0" y="0"/>
+                      <a:ext cx="1868948" cy="3276000"/>
+                    </a:xfrm>
+                    <a:prstGeom prst="rect">
+                      <a:avLst/>
+                    </a:prstGeom>
+                  </pic:spPr>
+                </pic:pic>
+              </a:graphicData>
+            </a:graphic>
+          </wp:inline>
+        </w:drawing>
+      </w:r>
+      <w:r>
+        <w:t xml:space="preserve">  </w:t>
+      </w:r>
+      <w:r>
+        <w:rPr>
+          <w:noProof/>
+          <w:lang w:eastAsia="en-NZ"/>
+        </w:rPr>
+        <w:drawing>
+          <wp:inline distT="0" distB="0" distL="0" distR="0" wp14:anchorId="17B24D12" wp14:editId="0C4F295D">
+            <wp:extent cx="1868948" cy="3276000"/>
+            <wp:effectExtent l="0" t="0" r="0" b="635"/>
+            <wp:docPr id="4929" name="Picture 4929"/>
+            <wp:cNvGraphicFramePr>
+              <a:graphicFrameLocks xmlns:a="http://schemas.openxmlformats.org/drawingml/2006/main" noChangeAspect="1"/>
+            </wp:cNvGraphicFramePr>
+            <a:graphic xmlns:a="http://schemas.openxmlformats.org/drawingml/2006/main">
+              <a:graphicData uri="http://schemas.openxmlformats.org/drawingml/2006/picture">
+                <pic:pic xmlns:pic="http://schemas.openxmlformats.org/drawingml/2006/picture">
+                  <pic:nvPicPr>
+                    <pic:cNvPr id="4929" name="Interface Draft 3.jpg"/>
+                    <pic:cNvPicPr/>
+                  </pic:nvPicPr>
+                  <pic:blipFill>
+                    <a:blip r:embed="rId13"/>
+                    <a:stretch>
+                      <a:fillRect/>
+                    </a:stretch>
+                  </pic:blipFill>
+                  <pic:spPr>
+                    <a:xfrm>
+                      <a:off x="0" y="0"/>
+                      <a:ext cx="1868948" cy="3276000"/>
+                    </a:xfrm>
+                    <a:prstGeom prst="rect">
+                      <a:avLst/>
+                    </a:prstGeom>
+                  </pic:spPr>
+                </pic:pic>
+              </a:graphicData>
+            </a:graphic>
+          </wp:inline>
+        </w:drawing>
       </w:r>
     </w:p>
     <w:p>
       <w:pPr>
+        <w:pStyle w:val="Caption"/>
+      </w:pPr>
+      <w:bookmarkStart w:id="3" w:name="_Ref479835479"/>
+      <w:r>
+        <w:t xml:space="preserve">Figure </w:t>
+      </w:r>
+      <w:r>
+        <w:fldChar w:fldCharType="begin"/>
+      </w:r>
+      <w:r>
+        <w:instrText xml:space="preserve"> SEQ Figure \* ARABIC </w:instrText>
+      </w:r>
+      <w:r>
+        <w:fldChar w:fldCharType="separate"/>
+      </w:r>
+      <w:r>
+        <w:rPr>
+          <w:noProof/>
+        </w:rPr>
+        <w:t>1</w:t>
+      </w:r>
+      <w:r>
+        <w:fldChar w:fldCharType="end"/>
+      </w:r>
+      <w:bookmarkEnd w:id="3"/>
+      <w:r>
+        <w:t xml:space="preserve">. </w:t>
+      </w:r>
+      <w:r>
+        <w:t>A mock-up of a possible user interface design. (left) Daily list of tasks/ habits to carry out. (middle) Timer interface. (right) Interface for editing timers and tasks.</w:t>
+      </w:r>
+    </w:p>
+    <w:p/>
+    <w:p>
+      <w:pPr>
         <w:pStyle w:val="Heading3"/>
       </w:pPr>
       <w:r>
-        <w:lastRenderedPageBreak/>
         <w:t>U</w:t>
       </w:r>
       <w:r>
@@ -6000,7 +6175,13 @@
     </w:p>
     <w:p>
       <w:r>
-        <w:t xml:space="preserve">A breakdown of the core and extended functionalities we hope to implement are included here. These requirements will be monitored and updated as the project progress. The verification process will involve comparing how our app functions to these requirements. </w:t>
+        <w:t>A breakdown of the core and extended functionalities we hope to implement are included here. These requirements will be monitored and updated as the project progress</w:t>
+      </w:r>
+      <w:r>
+        <w:t>es</w:t>
+      </w:r>
+      <w:r>
+        <w:t xml:space="preserve">. The verification process will involve comparing how our app functions to these requirements. </w:t>
       </w:r>
     </w:p>
     <w:p>
@@ -6036,6 +6217,9 @@
         <w:t xml:space="preserve"> will allow the </w:t>
       </w:r>
       <w:r>
+        <w:t xml:space="preserve">user to </w:t>
+      </w:r>
+      <w:r>
         <w:t>create and customize a</w:t>
       </w:r>
       <w:r>
@@ -6216,6 +6400,11 @@
     </w:p>
     <w:p>
       <w:pPr>
+        <w:ind w:left="360"/>
+      </w:pPr>
+    </w:p>
+    <w:p>
+      <w:pPr>
         <w:pStyle w:val="ListParagraph"/>
         <w:numPr>
           <w:ilvl w:val="1"/>
@@ -6223,6 +6412,7 @@
         </w:numPr>
       </w:pPr>
       <w:r>
+        <w:lastRenderedPageBreak/>
         <w:t xml:space="preserve">The </w:t>
       </w:r>
       <w:r>
@@ -6252,7 +6442,13 @@
         <w:t xml:space="preserve">: </w:t>
       </w:r>
       <w:r>
-        <w:t xml:space="preserve">The timer should reliably action the end of each segment to remind the user that an action needs to be taken. </w:t>
+        <w:t xml:space="preserve">The timer should </w:t>
+      </w:r>
+      <w:r>
+        <w:t>notify the user at</w:t>
+      </w:r>
+      <w:r>
+        <w:t xml:space="preserve"> the end of each segment to remind the user that an action needs to be taken. </w:t>
       </w:r>
       <w:r>
         <w:t xml:space="preserve">The </w:t>
@@ -6267,10 +6463,34 @@
         <w:t>t</w:t>
       </w:r>
       <w:r>
-        <w:t xml:space="preserve"> may be possible for the start break and s</w:t>
-      </w:r>
-      <w:r>
-        <w:t>tart work alerts to be different</w:t>
+        <w:t xml:space="preserve"> may be possible for the </w:t>
+      </w:r>
+      <w:r>
+        <w:t>‘</w:t>
+      </w:r>
+      <w:r>
+        <w:t>start break</w:t>
+      </w:r>
+      <w:r>
+        <w:t>’</w:t>
+      </w:r>
+      <w:r>
+        <w:t xml:space="preserve"> and </w:t>
+      </w:r>
+      <w:r>
+        <w:t>‘</w:t>
+      </w:r>
+      <w:r>
+        <w:t>s</w:t>
+      </w:r>
+      <w:r>
+        <w:t>tart work</w:t>
+      </w:r>
+      <w:r>
+        <w:t>’</w:t>
+      </w:r>
+      <w:r>
+        <w:t xml:space="preserve"> alerts to be different</w:t>
       </w:r>
       <w:r>
         <w:t>.</w:t>
@@ -6343,19 +6563,15 @@
       <w:r>
         <w:t xml:space="preserve">The days and the time that the application reminds the user to do a certain action should all be able to be set when </w:t>
       </w:r>
-      <w:proofErr w:type="spellStart"/>
-      <w:r>
-        <w:t>frist</w:t>
-      </w:r>
-      <w:proofErr w:type="spellEnd"/>
+      <w:r>
+        <w:t>first</w:t>
+      </w:r>
       <w:r>
         <w:t xml:space="preserve"> creating the habit. The product is specifically </w:t>
       </w:r>
-      <w:proofErr w:type="spellStart"/>
-      <w:r>
-        <w:t>targetted</w:t>
-      </w:r>
-      <w:proofErr w:type="spellEnd"/>
+      <w:r>
+        <w:t>targeted</w:t>
+      </w:r>
       <w:r>
         <w:t xml:space="preserve"> at habits</w:t>
       </w:r>
@@ -6365,30 +6581,24 @@
       <w:r>
         <w:t xml:space="preserve"> done </w:t>
       </w:r>
-      <w:proofErr w:type="spellStart"/>
-      <w:r>
-        <w:t>regulary</w:t>
-      </w:r>
-      <w:proofErr w:type="spellEnd"/>
+      <w:r>
+        <w:t>regularly</w:t>
+      </w:r>
       <w:r>
         <w:t xml:space="preserve"> every day or week.</w:t>
       </w:r>
       <w:r>
         <w:t xml:space="preserve"> We are not creating a </w:t>
       </w:r>
-      <w:proofErr w:type="spellStart"/>
-      <w:r>
-        <w:t>calender</w:t>
-      </w:r>
-      <w:proofErr w:type="spellEnd"/>
+      <w:r>
+        <w:t>calendar</w:t>
+      </w:r>
       <w:r>
         <w:t xml:space="preserve"> for one off reminders at </w:t>
       </w:r>
-      <w:proofErr w:type="spellStart"/>
-      <w:r>
-        <w:t>sepcified</w:t>
-      </w:r>
-      <w:proofErr w:type="spellEnd"/>
+      <w:r>
+        <w:t>specified</w:t>
+      </w:r>
       <w:r>
         <w:t xml:space="preserve"> dates.</w:t>
       </w:r>
@@ -6456,27 +6666,28 @@
         <w:rPr>
           <w:i/>
         </w:rPr>
-        <w:lastRenderedPageBreak/>
         <w:t>Rationale</w:t>
       </w:r>
       <w:r>
         <w:t xml:space="preserve">: When the action is complete the user should be able to turn off any </w:t>
       </w:r>
-      <w:proofErr w:type="spellStart"/>
-      <w:r>
-        <w:t>alrams</w:t>
-      </w:r>
-      <w:proofErr w:type="spellEnd"/>
-      <w:r>
-        <w:t xml:space="preserve"> or reminders for that task for that day. The action of crossing </w:t>
-      </w:r>
-      <w:proofErr w:type="spellStart"/>
-      <w:r>
-        <w:t>a</w:t>
-      </w:r>
-      <w:proofErr w:type="spellEnd"/>
-      <w:r>
-        <w:t xml:space="preserve"> item of the list is also a simple thing that can encourage the user and give a sense of accomplishment.</w:t>
+      <w:r>
+        <w:t>alarms</w:t>
+      </w:r>
+      <w:r>
+        <w:t xml:space="preserve"> or reminders for that task for that day. The action of crossing a</w:t>
+      </w:r>
+      <w:r>
+        <w:t>n</w:t>
+      </w:r>
+      <w:r>
+        <w:t xml:space="preserve"> item of</w:t>
+      </w:r>
+      <w:r>
+        <w:t>f</w:t>
+      </w:r>
+      <w:r>
+        <w:t xml:space="preserve"> the list is also a simple thing that can encourage the user and give a sense of accomplishment.</w:t>
       </w:r>
     </w:p>
     <w:p>
@@ -6517,11 +6728,9 @@
       <w:r>
         <w:t xml:space="preserve">: The installation of the application on a smart phone should not affect the other functions of the phone or it is most likely the </w:t>
       </w:r>
-      <w:proofErr w:type="spellStart"/>
-      <w:r>
-        <w:t>applciation</w:t>
-      </w:r>
-      <w:proofErr w:type="spellEnd"/>
+      <w:r>
+        <w:t>application</w:t>
+      </w:r>
       <w:r>
         <w:t xml:space="preserve"> will be removed and not used as intended.</w:t>
       </w:r>
@@ -6537,6 +6746,9 @@
       <w:r>
         <w:t>The app should either pause or mute during calls</w:t>
       </w:r>
+      <w:r>
+        <w:t>.</w:t>
+      </w:r>
     </w:p>
     <w:p>
       <w:pPr>
@@ -6554,11 +6766,9 @@
       <w:r>
         <w:t xml:space="preserve">Alerts during a phone call may interrupt the call and be an annoyance to the user. Any alert </w:t>
       </w:r>
-      <w:proofErr w:type="spellStart"/>
-      <w:r>
-        <w:t>occuring</w:t>
-      </w:r>
-      <w:proofErr w:type="spellEnd"/>
+      <w:r>
+        <w:t>occurring</w:t>
+      </w:r>
       <w:r>
         <w:t xml:space="preserve"> during a call should be postponed to the end of the call.</w:t>
       </w:r>
@@ -6597,7 +6807,6 @@
       </w:r>
       <w:bookmarkEnd w:id="4"/>
     </w:p>
-    <w:p/>
     <w:p>
       <w:pPr>
         <w:jc w:val="left"/>
@@ -6750,7 +6959,6 @@
       </w:r>
       <w:bookmarkEnd w:id="5"/>
     </w:p>
-    <w:p/>
     <w:p>
       <w:pPr>
         <w:pStyle w:val="Heading2"/>
@@ -6765,11 +6973,9 @@
       <w:r>
         <w:t xml:space="preserve">The IDE chosen for this project is the </w:t>
       </w:r>
-      <w:proofErr w:type="spellStart"/>
-      <w:r>
-        <w:t>Xcode</w:t>
-      </w:r>
-      <w:proofErr w:type="spellEnd"/>
+      <w:r>
+        <w:t>XCode</w:t>
+      </w:r>
       <w:r>
         <w:t xml:space="preserve"> IDE</w:t>
       </w:r>
@@ -6782,11 +6988,9 @@
       <w:r>
         <w:t xml:space="preserve">The </w:t>
       </w:r>
-      <w:proofErr w:type="spellStart"/>
-      <w:r>
-        <w:t>Xcode</w:t>
-      </w:r>
-      <w:proofErr w:type="spellEnd"/>
+      <w:r>
+        <w:t>XCode</w:t>
+      </w:r>
       <w:r>
         <w:t xml:space="preserve"> IDE is developed by Apple </w:t>
       </w:r>
@@ -6802,11 +7006,9 @@
       <w:r>
         <w:t xml:space="preserve"> on Apple operating systems include iOS. </w:t>
       </w:r>
-      <w:proofErr w:type="spellStart"/>
-      <w:r>
-        <w:t>Xcode</w:t>
-      </w:r>
-      <w:proofErr w:type="spellEnd"/>
+      <w:r>
+        <w:t>XCode</w:t>
+      </w:r>
       <w:r>
         <w:t xml:space="preserve"> </w:t>
       </w:r>
@@ -6828,19 +7030,15 @@
       <w:r>
         <w:t xml:space="preserve"> code that they are based on. The </w:t>
       </w:r>
-      <w:proofErr w:type="spellStart"/>
-      <w:r>
-        <w:t>Xcode</w:t>
-      </w:r>
-      <w:proofErr w:type="spellEnd"/>
+      <w:r>
+        <w:t>XCode</w:t>
+      </w:r>
       <w:r>
         <w:t xml:space="preserve"> iPhone simulator can simulate the running of our app on any previous iPhone model and will be a core tool in testing and development of the app. </w:t>
       </w:r>
-      <w:proofErr w:type="spellStart"/>
-      <w:r>
-        <w:t>Xcode</w:t>
-      </w:r>
-      <w:proofErr w:type="spellEnd"/>
+      <w:r>
+        <w:t>XCode</w:t>
+      </w:r>
       <w:r>
         <w:t xml:space="preserve"> also uses a compiler that is optimized to work with iPhone CPUs, helping achieve our target of efficiency.</w:t>
       </w:r>
@@ -6849,11 +7047,9 @@
       <w:r>
         <w:t xml:space="preserve">The </w:t>
       </w:r>
-      <w:proofErr w:type="spellStart"/>
-      <w:r>
-        <w:t>Xcode</w:t>
-      </w:r>
-      <w:proofErr w:type="spellEnd"/>
+      <w:r>
+        <w:t>XCode</w:t>
+      </w:r>
       <w:r>
         <w:t xml:space="preserve"> IDE manages the building of </w:t>
       </w:r>
@@ -7055,15 +7251,7 @@
         <w:t>application</w:t>
       </w:r>
       <w:r>
-        <w:t xml:space="preserve"> </w:t>
-      </w:r>
-      <w:proofErr w:type="spellStart"/>
-      <w:r>
-        <w:t>TeamGannt</w:t>
-      </w:r>
-      <w:proofErr w:type="spellEnd"/>
-      <w:r>
-        <w:t xml:space="preserve"> to manage the </w:t>
+        <w:t xml:space="preserve"> TeamGannt to manage the </w:t>
       </w:r>
       <w:r>
         <w:t>scheduling</w:t>
@@ -7097,6 +7285,7 @@
       </w:r>
       <w:bookmarkEnd w:id="7"/>
     </w:p>
+    <w:p/>
     <w:p>
       <w:pPr>
         <w:pStyle w:val="Heading3"/>
@@ -7128,12 +7317,6 @@
         <w:t xml:space="preserve"> iPhone gives us the chance to test the performance of the application when several other applications are running at the same time. The iOS 10 operating system is compatible with iPhone models iPhone 7, iPhone 7 Plus, iPhone 6s, iPhone 6s Plus, iPhone 6, iPhone 6 Plus, iPhone SE, iPhone 5s, iPhone 5c, iPhone 5.</w:t>
       </w:r>
       <w:r>
-        <w:rPr>
-          <w:rStyle w:val="FootnoteReference"/>
-        </w:rPr>
-        <w:footnoteReference w:id="3"/>
-      </w:r>
-      <w:r>
         <w:t xml:space="preserve"> </w:t>
       </w:r>
       <w:r>
@@ -7193,6 +7376,12 @@
       </w:r>
       <w:r>
         <w:t xml:space="preserve"> and their specifications.</w:t>
+      </w:r>
+      <w:r>
+        <w:rPr>
+          <w:rStyle w:val="FootnoteReference"/>
+        </w:rPr>
+        <w:footnoteReference w:id="3"/>
       </w:r>
     </w:p>
     <w:tbl>
@@ -7621,29 +7810,11 @@
       <w:r>
         <w:t xml:space="preserve">The </w:t>
       </w:r>
-      <w:proofErr w:type="spellStart"/>
-      <w:r>
-        <w:t>Xcode</w:t>
-      </w:r>
-      <w:proofErr w:type="spellEnd"/>
-      <w:r>
-        <w:t xml:space="preserve"> IDE is exclusive to </w:t>
-      </w:r>
-      <w:proofErr w:type="spellStart"/>
-      <w:r>
-        <w:t>MacOS</w:t>
-      </w:r>
-      <w:proofErr w:type="spellEnd"/>
-      <w:r>
-        <w:t xml:space="preserve"> and we will require computers running </w:t>
-      </w:r>
-      <w:proofErr w:type="spellStart"/>
-      <w:r>
-        <w:t>MacOS</w:t>
-      </w:r>
-      <w:proofErr w:type="spellEnd"/>
-      <w:r>
-        <w:t xml:space="preserve"> to develop the application. </w:t>
+      <w:r>
+        <w:t>XCode</w:t>
+      </w:r>
+      <w:r>
+        <w:t xml:space="preserve"> IDE is exclusive to MacOS and we will require computers running MacOS to develop the application. </w:t>
       </w:r>
       <w:r>
         <w:t>In addition to the</w:t>
@@ -7675,18 +7846,17 @@
         <w:br w:type="page"/>
       </w:r>
     </w:p>
-    <w:p/>
     <w:p>
       <w:pPr>
         <w:pStyle w:val="Heading1"/>
       </w:pPr>
       <w:bookmarkStart w:id="9" w:name="_Toc479753452"/>
       <w:r>
+        <w:lastRenderedPageBreak/>
         <w:t>Organisation</w:t>
       </w:r>
       <w:bookmarkEnd w:id="9"/>
     </w:p>
-    <w:p/>
     <w:p>
       <w:r>
         <w:t xml:space="preserve">Our group consists of four members; each assigned a role to make best use of their different skills and backgrounds. During the </w:t>
@@ -8551,28 +8721,24 @@
         </w:rPr>
         <w:t xml:space="preserve">meets the user requirements when running in the iPhone simulator in </w:t>
       </w:r>
-      <w:proofErr w:type="spellStart"/>
       <w:r>
         <w:rPr>
           <w:lang w:eastAsia="en-NZ"/>
         </w:rPr>
-        <w:t>Xcode</w:t>
-      </w:r>
-      <w:proofErr w:type="spellEnd"/>
+        <w:t>XCode</w:t>
+      </w:r>
       <w:r>
         <w:rPr>
           <w:lang w:eastAsia="en-NZ"/>
         </w:rPr>
         <w:t xml:space="preserve">. The </w:t>
       </w:r>
-      <w:proofErr w:type="spellStart"/>
       <w:r>
         <w:rPr>
           <w:lang w:eastAsia="en-NZ"/>
         </w:rPr>
-        <w:t>Xcode</w:t>
-      </w:r>
-      <w:proofErr w:type="spellEnd"/>
+        <w:t>XCode</w:t>
+      </w:r>
       <w:r>
         <w:rPr>
           <w:lang w:eastAsia="en-NZ"/>
@@ -8724,14 +8890,12 @@
         </w:rPr>
         <w:t xml:space="preserve"> </w:t>
       </w:r>
-      <w:proofErr w:type="spellStart"/>
       <w:r>
         <w:rPr>
           <w:lang w:eastAsia="en-NZ"/>
         </w:rPr>
-        <w:t>Xcode</w:t>
-      </w:r>
-      <w:proofErr w:type="spellEnd"/>
+        <w:t>XCode</w:t>
+      </w:r>
       <w:r>
         <w:rPr>
           <w:lang w:eastAsia="en-NZ"/>
@@ -9048,70 +9212,60 @@
           <w:lang w:eastAsia="en-NZ"/>
         </w:rPr>
       </w:pPr>
-      <w:proofErr w:type="spellStart"/>
       <w:r>
         <w:rPr>
           <w:lang w:eastAsia="en-NZ"/>
         </w:rPr>
-        <w:t>Xc</w:t>
+        <w:t>XCode</w:t>
       </w:r>
       <w:r>
         <w:rPr>
           <w:lang w:eastAsia="en-NZ"/>
         </w:rPr>
-        <w:t>ode</w:t>
-      </w:r>
-      <w:proofErr w:type="spellEnd"/>
+        <w:t xml:space="preserve"> has </w:t>
+      </w:r>
       <w:r>
         <w:rPr>
           <w:lang w:eastAsia="en-NZ"/>
         </w:rPr>
-        <w:t xml:space="preserve"> has </w:t>
+        <w:t>several</w:t>
       </w:r>
       <w:r>
         <w:rPr>
           <w:lang w:eastAsia="en-NZ"/>
         </w:rPr>
-        <w:t>several</w:t>
+        <w:t xml:space="preserve"> tools </w:t>
       </w:r>
       <w:r>
         <w:rPr>
           <w:lang w:eastAsia="en-NZ"/>
         </w:rPr>
-        <w:t xml:space="preserve"> tools </w:t>
+        <w:t>to assist with software testing and code coverage</w:t>
       </w:r>
       <w:r>
         <w:rPr>
           <w:lang w:eastAsia="en-NZ"/>
         </w:rPr>
-        <w:t>to assist with software testing and code coverage</w:t>
+        <w:t xml:space="preserve"> that we hope to make use of. Training and research into how to use these tool</w:t>
       </w:r>
       <w:r>
         <w:rPr>
           <w:lang w:eastAsia="en-NZ"/>
         </w:rPr>
-        <w:t xml:space="preserve"> that we hope to make use of. Training and research into how to use these tool</w:t>
+        <w:t>s</w:t>
       </w:r>
       <w:r>
         <w:rPr>
           <w:lang w:eastAsia="en-NZ"/>
         </w:rPr>
-        <w:t>s</w:t>
+        <w:t xml:space="preserve"> </w:t>
       </w:r>
       <w:r>
         <w:rPr>
           <w:lang w:eastAsia="en-NZ"/>
         </w:rPr>
-        <w:t xml:space="preserve"> </w:t>
-      </w:r>
-      <w:proofErr w:type="spellStart"/>
-      <w:r>
-        <w:rPr>
-          <w:lang w:eastAsia="en-NZ"/>
-        </w:rPr>
-        <w:t>effecitively</w:t>
-      </w:r>
-      <w:proofErr w:type="spellEnd"/>
+        <w:t>effectively</w:t>
+      </w:r>
       <w:r>
         <w:rPr>
           <w:lang w:eastAsia="en-NZ"/>
@@ -9643,6 +9797,22 @@
     </w:p>
     <w:p>
       <w:pPr>
+        <w:ind w:left="360"/>
+        <w:rPr>
+          <w:lang w:eastAsia="en-NZ"/>
+        </w:rPr>
+      </w:pPr>
+    </w:p>
+    <w:p>
+      <w:pPr>
+        <w:ind w:left="360"/>
+        <w:rPr>
+          <w:lang w:eastAsia="en-NZ"/>
+        </w:rPr>
+      </w:pPr>
+    </w:p>
+    <w:p>
+      <w:pPr>
         <w:pStyle w:val="ListParagraph"/>
         <w:numPr>
           <w:ilvl w:val="0"/>
@@ -9656,6 +9826,7 @@
         <w:rPr>
           <w:lang w:eastAsia="en-NZ"/>
         </w:rPr>
+        <w:lastRenderedPageBreak/>
         <w:t>All group members should be familiar with the contents of the Swift 4 update before we start working on the first update to our app.</w:t>
       </w:r>
     </w:p>
@@ -9671,7 +9842,6 @@
           <w:i/>
           <w:lang w:eastAsia="en-NZ"/>
         </w:rPr>
-        <w:lastRenderedPageBreak/>
         <w:t xml:space="preserve">Rationale:  </w:t>
       </w:r>
       <w:r>
@@ -11892,25 +12062,23 @@
                 <w:color w:val="000000"/>
                 <w:sz w:val="20"/>
               </w:rPr>
-              <w:t xml:space="preserve">Access to </w:t>
-            </w:r>
-            <w:proofErr w:type="spellStart"/>
-            <w:r>
-              <w:rPr>
-                <w:rFonts w:cstheme="minorHAnsi"/>
-                <w:color w:val="000000"/>
-                <w:sz w:val="20"/>
-              </w:rPr>
-              <w:t>AppStore</w:t>
-            </w:r>
-            <w:proofErr w:type="spellEnd"/>
-            <w:r>
-              <w:rPr>
-                <w:rFonts w:cstheme="minorHAnsi"/>
-                <w:color w:val="000000"/>
-                <w:sz w:val="20"/>
-              </w:rPr>
-              <w:t xml:space="preserve"> Developer Account</w:t>
+              <w:t>Access to App</w:t>
+            </w:r>
+            <w:r>
+              <w:rPr>
+                <w:rFonts w:cstheme="minorHAnsi"/>
+                <w:color w:val="000000"/>
+                <w:sz w:val="20"/>
+              </w:rPr>
+              <w:t xml:space="preserve"> </w:t>
+            </w:r>
+            <w:r>
+              <w:rPr>
+                <w:rFonts w:cstheme="minorHAnsi"/>
+                <w:color w:val="000000"/>
+                <w:sz w:val="20"/>
+              </w:rPr>
+              <w:t>Store Developer Account</w:t>
             </w:r>
           </w:p>
         </w:tc>
@@ -15042,23 +15210,29 @@
                 <w:sz w:val="20"/>
               </w:rPr>
             </w:pPr>
-            <w:proofErr w:type="spellStart"/>
-            <w:r>
-              <w:rPr>
-                <w:rFonts w:cstheme="minorHAnsi"/>
-                <w:color w:val="000000"/>
-                <w:sz w:val="20"/>
-              </w:rPr>
-              <w:t>Appstore</w:t>
-            </w:r>
-            <w:proofErr w:type="spellEnd"/>
-            <w:r>
-              <w:rPr>
-                <w:rFonts w:cstheme="minorHAnsi"/>
-                <w:color w:val="000000"/>
-                <w:sz w:val="20"/>
-              </w:rPr>
-              <w:t xml:space="preserve"> Submission</w:t>
+            <w:r>
+              <w:rPr>
+                <w:rFonts w:cstheme="minorHAnsi"/>
+                <w:color w:val="000000"/>
+                <w:sz w:val="20"/>
+              </w:rPr>
+              <w:t>App</w:t>
+            </w:r>
+            <w:r>
+              <w:rPr>
+                <w:rFonts w:cstheme="minorHAnsi"/>
+                <w:color w:val="000000"/>
+                <w:sz w:val="20"/>
+              </w:rPr>
+              <w:t xml:space="preserve"> S</w:t>
+            </w:r>
+            <w:r>
+              <w:rPr>
+                <w:rFonts w:cstheme="minorHAnsi"/>
+                <w:color w:val="000000"/>
+                <w:sz w:val="20"/>
+              </w:rPr>
+              <w:t>tore Submission</w:t>
             </w:r>
           </w:p>
         </w:tc>
@@ -15394,18 +15568,24 @@
                 <w:color w:val="000000"/>
                 <w:sz w:val="20"/>
               </w:rPr>
-              <w:t xml:space="preserve">App Available on </w:t>
-            </w:r>
-            <w:proofErr w:type="spellStart"/>
-            <w:r>
-              <w:rPr>
-                <w:rFonts w:cstheme="minorHAnsi"/>
-                <w:color w:val="000000"/>
-                <w:sz w:val="20"/>
-              </w:rPr>
-              <w:t>Appstore</w:t>
-            </w:r>
-            <w:proofErr w:type="spellEnd"/>
+              <w:t>App Available on App</w:t>
+            </w:r>
+            <w:r>
+              <w:rPr>
+                <w:rFonts w:cstheme="minorHAnsi"/>
+                <w:color w:val="000000"/>
+                <w:sz w:val="20"/>
+              </w:rPr>
+              <w:t xml:space="preserve"> S</w:t>
+            </w:r>
+            <w:r>
+              <w:rPr>
+                <w:rFonts w:cstheme="minorHAnsi"/>
+                <w:color w:val="000000"/>
+                <w:sz w:val="20"/>
+              </w:rPr>
+              <w:t>tore</w:t>
+            </w:r>
           </w:p>
         </w:tc>
         <w:tc>
@@ -19035,16 +19215,14 @@
               </w:rPr>
               <w:t xml:space="preserve">Learn Testing &amp; Code Coverage Tools in </w:t>
             </w:r>
-            <w:proofErr w:type="spellStart"/>
-            <w:r>
-              <w:rPr>
-                <w:rFonts w:cstheme="minorHAnsi"/>
-                <w:color w:val="000000"/>
-                <w:sz w:val="20"/>
-              </w:rPr>
-              <w:t>Xcode</w:t>
-            </w:r>
-            <w:proofErr w:type="spellEnd"/>
+            <w:r>
+              <w:rPr>
+                <w:rFonts w:cstheme="minorHAnsi"/>
+                <w:color w:val="000000"/>
+                <w:sz w:val="20"/>
+              </w:rPr>
+              <w:t>XCode</w:t>
+            </w:r>
           </w:p>
         </w:tc>
         <w:tc>
@@ -19444,10 +19622,6 @@
       <w:r>
         <w:br w:type="page"/>
       </w:r>
-      <w:r>
-        <w:lastRenderedPageBreak/>
-        <w:br w:type="page"/>
-      </w:r>
     </w:p>
     <w:p>
       <w:pPr>
@@ -19457,6 +19631,7 @@
       <w:r>
         <w:rPr>
           <w:noProof/>
+          <w:lang w:eastAsia="en-NZ"/>
         </w:rPr>
         <w:lastRenderedPageBreak/>
         <w:drawing>
@@ -19473,7 +19648,7 @@
                     <pic:cNvPicPr/>
                   </pic:nvPicPr>
                   <pic:blipFill rotWithShape="1">
-                    <a:blip r:embed="rId13"/>
+                    <a:blip r:embed="rId14"/>
                     <a:srcRect b="6194"/>
                     <a:stretch/>
                   </pic:blipFill>
@@ -19523,7 +19698,7 @@
         <w:rPr>
           <w:noProof/>
         </w:rPr>
-        <w:t>1</w:t>
+        <w:t>2</w:t>
       </w:r>
       <w:r>
         <w:fldChar w:fldCharType="end"/>
@@ -19566,7 +19741,7 @@
                     <pic:cNvPicPr/>
                   </pic:nvPicPr>
                   <pic:blipFill rotWithShape="1">
-                    <a:blip r:embed="rId14"/>
+                    <a:blip r:embed="rId15"/>
                     <a:srcRect l="863"/>
                     <a:stretch/>
                   </pic:blipFill>
@@ -19623,28 +19798,20 @@
         <w:rPr>
           <w:noProof/>
         </w:rPr>
-        <w:t>2</w:t>
+        <w:t>3</w:t>
       </w:r>
       <w:r>
         <w:fldChar w:fldCharType="end"/>
       </w:r>
       <w:bookmarkEnd w:id="16"/>
       <w:r>
-        <w:t xml:space="preserve">. </w:t>
-      </w:r>
-      <w:r>
-        <w:t xml:space="preserve">Gannt Chart Showing Project Schedule For </w:t>
-      </w:r>
-      <w:r>
-        <w:t>Second</w:t>
-      </w:r>
-      <w:r>
-        <w:t xml:space="preserve"> Semester.</w:t>
+        <w:t>. Gannt Chart Showing Project Schedule For Second Semester.</w:t>
       </w:r>
     </w:p>
     <w:p>
       <w:pPr>
         <w:pStyle w:val="Heading1"/>
+        <w:spacing w:before="0"/>
       </w:pPr>
       <w:bookmarkStart w:id="17" w:name="_Toc479753457"/>
       <w:r>
@@ -19653,7 +19820,6 @@
       </w:r>
       <w:bookmarkEnd w:id="17"/>
     </w:p>
-    <w:p/>
     <w:p>
       <w:r>
         <w:t xml:space="preserve">There are several factors that could delay the development of the application, they are summarised in </w:t>
@@ -19686,37 +19852,7 @@
         <w:t xml:space="preserve"> </w:t>
       </w:r>
       <w:r>
-        <w:t xml:space="preserve">Risks other than those mentioned may </w:t>
-      </w:r>
-      <w:r>
-        <w:t>arise during the project</w:t>
-      </w:r>
-      <w:r>
-        <w:t xml:space="preserve">, as </w:t>
-      </w:r>
-      <w:r>
-        <w:t xml:space="preserve">part of the </w:t>
-      </w:r>
-      <w:r>
-        <w:t>regular progress</w:t>
-      </w:r>
-      <w:r>
-        <w:t xml:space="preserve"> review</w:t>
-      </w:r>
-      <w:r>
-        <w:t>s</w:t>
-      </w:r>
-      <w:r>
-        <w:t xml:space="preserve"> will </w:t>
-      </w:r>
-      <w:r>
-        <w:t>we</w:t>
-      </w:r>
-      <w:r>
-        <w:t xml:space="preserve"> </w:t>
-      </w:r>
-      <w:r>
-        <w:t>monitor the risks and make note of new risks.</w:t>
+        <w:t>Risks other than those mentioned may arise during the project, as part of the regular progress reviews will we monitor the risks and make note of new risks.</w:t>
       </w:r>
     </w:p>
     <w:p>
@@ -19996,10 +20132,7 @@
           </w:tcPr>
           <w:p>
             <w:r>
-              <w:t>The time required to develop the software is underestimated</w:t>
-            </w:r>
-            <w:r>
-              <w:t>.</w:t>
+              <w:t>The time required to develop the software is underestimated.</w:t>
             </w:r>
           </w:p>
         </w:tc>
@@ -20009,16 +20142,7 @@
           </w:tcPr>
           <w:p>
             <w:r>
-              <w:t>Software development is notorious for going overtime</w:t>
-            </w:r>
-            <w:r>
-              <w:t>.</w:t>
-            </w:r>
-            <w:r>
-              <w:t xml:space="preserve"> </w:t>
-            </w:r>
-            <w:r>
-              <w:t>The group has little experience with software development.</w:t>
+              <w:t>Software development is notorious for going overtime. The group has little experience with software development.</w:t>
             </w:r>
           </w:p>
         </w:tc>
@@ -20319,6 +20443,7 @@
     <w:p>
       <w:pPr>
         <w:pStyle w:val="Heading1"/>
+        <w:spacing w:before="0"/>
       </w:pPr>
       <w:bookmarkStart w:id="20" w:name="_Toc479753458"/>
       <w:r>
@@ -20327,7 +20452,6 @@
       </w:r>
       <w:bookmarkEnd w:id="20"/>
     </w:p>
-    <w:p/>
     <w:p>
       <w:r>
         <w:t xml:space="preserve">The project has four </w:t>
@@ -20809,6 +20933,7 @@
     <w:p>
       <w:pPr>
         <w:pStyle w:val="Heading1"/>
+        <w:spacing w:before="0"/>
       </w:pPr>
       <w:bookmarkStart w:id="22" w:name="_Toc479753459"/>
       <w:r>
@@ -20817,211 +20942,248 @@
       </w:r>
       <w:bookmarkEnd w:id="22"/>
     </w:p>
-    <w:p/>
     <w:p>
       <w:r>
-        <w:t>Each phase in the project has a number of milestones that we will use to monitor whether or not we are on track.</w:t>
-      </w:r>
-      <w:r>
-        <w:t xml:space="preserve"> </w:t>
-      </w:r>
-      <w:r>
-        <w:t xml:space="preserve">The </w:t>
-      </w:r>
-      <w:proofErr w:type="spellStart"/>
-      <w:r>
-        <w:t>TeamGannt</w:t>
-      </w:r>
-      <w:proofErr w:type="spellEnd"/>
-      <w:r>
-        <w:t xml:space="preserve"> web application will be used to manage these milestones and can email reminders to the team when deadlines approaching.</w:t>
+        <w:t xml:space="preserve">In the schedule, we have set milestones as concrete goals to monitor the progress of our project. These milestones can be seen in the schedule of tasks in </w:t>
+      </w:r>
+      <w:r>
+        <w:fldChar w:fldCharType="begin"/>
+      </w:r>
+      <w:r>
+        <w:instrText xml:space="preserve"> REF _Ref479765396 \h </w:instrText>
+      </w:r>
+      <w:r>
+        <w:fldChar w:fldCharType="separate"/>
+      </w:r>
+      <w:r>
+        <w:t xml:space="preserve">Table </w:t>
+      </w:r>
+      <w:r>
+        <w:rPr>
+          <w:noProof/>
+        </w:rPr>
+        <w:t>2</w:t>
+      </w:r>
+      <w:r>
+        <w:fldChar w:fldCharType="end"/>
+      </w:r>
+      <w:r>
+        <w:t xml:space="preserve"> and have been discussed in the project breakdown</w:t>
+      </w:r>
+      <w:r>
+        <w:t>.</w:t>
       </w:r>
     </w:p>
     <w:p>
       <w:r>
-        <w:t xml:space="preserve">The most critical phase to monitor in the project is the design and development stage where the software will be written and tested. The approach to monitoring this stage is to break in down into a number of </w:t>
-      </w:r>
-      <w:r>
-        <w:t>incremental stages which can be completed in at most a week. Duri</w:t>
-      </w:r>
-      <w:r>
-        <w:t>n</w:t>
-      </w:r>
-      <w:r>
-        <w:t>g the development stage Alexis is responsible for monitoring and inspection the code to make sure that style and documentation guidelines are consistent and up to standard for submission.</w:t>
-      </w:r>
-      <w:r>
-        <w:t xml:space="preserve"> A checklist for style and documentation is attached in the appendix.</w:t>
+        <w:t xml:space="preserve">Progress review will take place regularly to monitor the project. </w:t>
+      </w:r>
+      <w:r>
+        <w:t>These reviews</w:t>
+      </w:r>
+      <w:r>
+        <w:t xml:space="preserve"> will cover the following points:</w:t>
       </w:r>
     </w:p>
     <w:p>
-      <w:r>
-        <w:t xml:space="preserve">For tasks in the analysis stage there are some things which are relevant to all group members and so the reporting for these will be done at a team meeting. Important knowledge such as the </w:t>
-      </w:r>
-      <w:proofErr w:type="spellStart"/>
-      <w:r>
-        <w:t>baiscs</w:t>
-      </w:r>
-      <w:proofErr w:type="spellEnd"/>
-      <w:r>
-        <w:t xml:space="preserve"> of linking swift and C++ will be taught to everybody in the group to reduce the risk of that knowledge being lost should one of the members become </w:t>
-      </w:r>
-      <w:proofErr w:type="spellStart"/>
-      <w:r>
-        <w:t>unavailible</w:t>
-      </w:r>
-      <w:proofErr w:type="spellEnd"/>
-      <w:r>
-        <w:t xml:space="preserve"> at a critical stage.</w:t>
-      </w:r>
-      <w:r>
-        <w:t xml:space="preserve"> Any other </w:t>
-      </w:r>
-      <w:proofErr w:type="spellStart"/>
-      <w:r>
-        <w:t>crictical</w:t>
-      </w:r>
-      <w:proofErr w:type="spellEnd"/>
-      <w:r>
-        <w:t xml:space="preserve"> information like this will be reported in a similar manner.</w:t>
+      <w:pPr>
+        <w:pStyle w:val="ListParagraph"/>
+        <w:numPr>
+          <w:ilvl w:val="0"/>
+          <w:numId w:val="35"/>
+        </w:numPr>
+      </w:pPr>
+      <w:r>
+        <w:t>Are we on schedule?</w:t>
       </w:r>
     </w:p>
     <w:p>
-      <w:r>
-        <w:t xml:space="preserve">The small size of the group lends itself to face to face communication. The number of formal reports will be kept to any absolute minimum </w:t>
-      </w:r>
-      <w:r>
-        <w:t xml:space="preserve">instead favouring open </w:t>
-      </w:r>
-      <w:proofErr w:type="spellStart"/>
-      <w:r>
-        <w:t>commmunication</w:t>
-      </w:r>
-      <w:proofErr w:type="spellEnd"/>
-      <w:r>
-        <w:t xml:space="preserve"> between the group. Discord chat client is being used to communicate and record chat. </w:t>
-      </w:r>
-      <w:r>
-        <w:t xml:space="preserve">For milestones where agreement of the whole group is required to finalise an important design or part of a project then a group meeting will be held and </w:t>
-      </w:r>
-      <w:proofErr w:type="spellStart"/>
-      <w:r>
-        <w:t>mintues</w:t>
-      </w:r>
-      <w:proofErr w:type="spellEnd"/>
-      <w:r>
-        <w:t xml:space="preserve"> kept. The </w:t>
-      </w:r>
-      <w:proofErr w:type="spellStart"/>
-      <w:r>
-        <w:t>mintues</w:t>
-      </w:r>
-      <w:proofErr w:type="spellEnd"/>
-      <w:r>
-        <w:t xml:space="preserve"> will be stored on the </w:t>
-      </w:r>
-      <w:proofErr w:type="spellStart"/>
-      <w:r>
-        <w:t>github</w:t>
-      </w:r>
-      <w:proofErr w:type="spellEnd"/>
-      <w:r>
-        <w:t xml:space="preserve"> repository.</w:t>
+      <w:pPr>
+        <w:pStyle w:val="ListParagraph"/>
+        <w:numPr>
+          <w:ilvl w:val="1"/>
+          <w:numId w:val="35"/>
+        </w:numPr>
+      </w:pPr>
+      <w:r>
+        <w:t>Compare the actual and predicted date of completion for each task and milestone.</w:t>
       </w:r>
     </w:p>
     <w:p>
-      <w:r>
-        <w:t xml:space="preserve">In the testing and maintenance phases the important aspect will be in reporting of bugs and monitoring whether the bugs have been fixed. </w:t>
-      </w:r>
-      <w:proofErr w:type="spellStart"/>
-      <w:r>
-        <w:t>Ulitimately</w:t>
-      </w:r>
-      <w:proofErr w:type="spellEnd"/>
-      <w:r>
-        <w:t xml:space="preserve"> we want everybody to test the software. To this end we use Trello a web application. Bugs and related material i.e. screen shots, test data </w:t>
-      </w:r>
-      <w:proofErr w:type="spellStart"/>
-      <w:r>
-        <w:t>etc</w:t>
-      </w:r>
-      <w:proofErr w:type="spellEnd"/>
-      <w:r>
-        <w:t xml:space="preserve"> can be added here and made </w:t>
-      </w:r>
-      <w:proofErr w:type="spellStart"/>
-      <w:r>
-        <w:t>availible</w:t>
-      </w:r>
-      <w:proofErr w:type="spellEnd"/>
-      <w:r>
-        <w:t xml:space="preserve"> to the programmers. This software sends out </w:t>
-      </w:r>
-      <w:proofErr w:type="spellStart"/>
-      <w:r>
-        <w:t>notificaitons</w:t>
-      </w:r>
-      <w:proofErr w:type="spellEnd"/>
-      <w:r>
-        <w:t xml:space="preserve"> when any new bugs have been reported. </w:t>
+      <w:pPr>
+        <w:pStyle w:val="ListParagraph"/>
+        <w:numPr>
+          <w:ilvl w:val="1"/>
+          <w:numId w:val="35"/>
+        </w:numPr>
+      </w:pPr>
+      <w:r>
+        <w:t>Make any adjustments to the schedule as necessary.</w:t>
       </w:r>
     </w:p>
     <w:p>
-      <w:r>
-        <w:t>How the project will be monitored</w:t>
+      <w:pPr>
+        <w:pStyle w:val="ListParagraph"/>
+        <w:numPr>
+          <w:ilvl w:val="0"/>
+          <w:numId w:val="35"/>
+        </w:numPr>
+      </w:pPr>
+      <w:r>
+        <w:t>Are there any new risks to consider?</w:t>
       </w:r>
     </w:p>
     <w:p>
-      <w:r>
-        <w:t>When reports are to be delivered.</w:t>
+      <w:pPr>
+        <w:pStyle w:val="ListParagraph"/>
+        <w:numPr>
+          <w:ilvl w:val="1"/>
+          <w:numId w:val="35"/>
+        </w:numPr>
+      </w:pPr>
+      <w:r>
+        <w:t>Review the management of known risks and address any new ones.</w:t>
       </w:r>
     </w:p>
     <w:p>
-      <w:r>
-        <w:t>Monitoring done via inspections  milestones</w:t>
+      <w:pPr>
+        <w:pStyle w:val="ListParagraph"/>
+        <w:numPr>
+          <w:ilvl w:val="0"/>
+          <w:numId w:val="35"/>
+        </w:numPr>
+      </w:pPr>
+      <w:r>
+        <w:t>Are we using our time efficiently?</w:t>
       </w:r>
     </w:p>
     <w:p>
-      <w:r>
-        <w:t xml:space="preserve">Progress monitored by dividing up into </w:t>
-      </w:r>
-      <w:proofErr w:type="spellStart"/>
-      <w:r>
-        <w:t>managable</w:t>
-      </w:r>
-      <w:proofErr w:type="spellEnd"/>
-      <w:r>
-        <w:t xml:space="preserve"> chunks. Looking for milestones not percent completion.</w:t>
+      <w:pPr>
+        <w:pStyle w:val="ListParagraph"/>
+        <w:numPr>
+          <w:ilvl w:val="1"/>
+          <w:numId w:val="35"/>
+        </w:numPr>
+      </w:pPr>
+      <w:r>
+        <w:t>As group members pick up new skills we may be able to distribute tasks more efficiently.</w:t>
       </w:r>
     </w:p>
     <w:p>
-      <w:r>
-        <w:t>Use standard checklist to inspect code.</w:t>
+      <w:pPr>
+        <w:pStyle w:val="ListParagraph"/>
+        <w:numPr>
+          <w:ilvl w:val="0"/>
+          <w:numId w:val="35"/>
+        </w:numPr>
+      </w:pPr>
+      <w:r>
+        <w:t>What new knowledge is there?</w:t>
       </w:r>
     </w:p>
     <w:p>
-      <w:r>
-        <w:t>How are we going to monitor progress and what reporting will there be?</w:t>
+      <w:pPr>
+        <w:pStyle w:val="ListParagraph"/>
+        <w:numPr>
+          <w:ilvl w:val="1"/>
+          <w:numId w:val="35"/>
+        </w:numPr>
+      </w:pPr>
+      <w:r>
+        <w:t>Any new information that may be important to the project should be shared, as well as questions asked if a group member unsure about something.</w:t>
       </w:r>
     </w:p>
     <w:p>
-      <w:r>
-        <w:t>Milestones along the way.</w:t>
-      </w:r>
-      <w:r>
-        <w:br w:type="page"/>
+      <w:pPr>
+        <w:pStyle w:val="ListParagraph"/>
+        <w:numPr>
+          <w:ilvl w:val="0"/>
+          <w:numId w:val="35"/>
+        </w:numPr>
+      </w:pPr>
+      <w:r>
+        <w:t>Are there any new issues or changes to the project?</w:t>
       </w:r>
     </w:p>
     <w:p>
       <w:pPr>
+        <w:pStyle w:val="ListParagraph"/>
+        <w:numPr>
+          <w:ilvl w:val="1"/>
+          <w:numId w:val="35"/>
+        </w:numPr>
+      </w:pPr>
+      <w:r>
+        <w:t>Changes to the project restrictions, features or user requirements.</w:t>
+      </w:r>
+    </w:p>
+    <w:p>
+      <w:r>
+        <w:t xml:space="preserve"> </w:t>
+      </w:r>
+    </w:p>
+    <w:p>
+      <w:pPr>
+        <w:jc w:val="left"/>
+        <w:rPr>
+          <w:rFonts w:asciiTheme="majorHAnsi" w:eastAsiaTheme="majorEastAsia" w:hAnsiTheme="majorHAnsi" w:cstheme="majorBidi"/>
+          <w:color w:val="2E74B5" w:themeColor="accent1" w:themeShade="BF"/>
+          <w:sz w:val="32"/>
+          <w:szCs w:val="32"/>
+        </w:rPr>
+      </w:pPr>
+      <w:bookmarkStart w:id="23" w:name="_Toc479753460"/>
+      <w:r>
+        <w:br w:type="page"/>
+      </w:r>
+    </w:p>
+    <w:p>
+      <w:pPr>
         <w:pStyle w:val="Heading1"/>
-      </w:pPr>
-      <w:bookmarkStart w:id="23" w:name="_Toc479753460"/>
+        <w:spacing w:before="0"/>
+      </w:pPr>
       <w:r>
         <w:lastRenderedPageBreak/>
-        <w:t>Conclusion</w:t>
+        <w:t>Conc</w:t>
+      </w:r>
+      <w:bookmarkStart w:id="24" w:name="_GoBack"/>
+      <w:bookmarkEnd w:id="24"/>
+      <w:r>
+        <w:t>lusion</w:t>
       </w:r>
       <w:bookmarkEnd w:id="23"/>
+    </w:p>
+    <w:p>
+      <w:r>
+        <w:t xml:space="preserve">This report details our plan to create a smart phone software product that can help to the user manage and carry out life </w:t>
+      </w:r>
+      <w:r>
+        <w:t>improving</w:t>
+      </w:r>
+      <w:r>
+        <w:t xml:space="preserve"> habits.</w:t>
+      </w:r>
+      <w:r>
+        <w:t xml:space="preserve"> The</w:t>
+      </w:r>
+      <w:r>
+        <w:t xml:space="preserve"> development will occur in a number of stages with incremental implementation and testing. Once we have a working version of the software, we will maintain it for the duration of second semester and release an update containing bug fixes, compatibility changes and new features. There are many risks that may delay our project, but through regular monitoring and efficient use of resources we should be able to adapt and deal with these risks. </w:t>
+      </w:r>
+      <w:r>
+        <w:t>Regular monitoring, clear communication and following software engineering best practice, will also ensure that our software product displays the attributes of efficiency</w:t>
+      </w:r>
+      <w:r>
+        <w:t xml:space="preserve">, </w:t>
+      </w:r>
+      <w:r>
+        <w:t>maintainability</w:t>
+      </w:r>
+      <w:r>
+        <w:t xml:space="preserve">, </w:t>
+      </w:r>
+      <w:r>
+        <w:t>dependability and usability.</w:t>
+      </w:r>
     </w:p>
     <w:p/>
     <w:sectPr>
@@ -21094,7 +21256,7 @@
           <w:rPr>
             <w:noProof/>
           </w:rPr>
-          <w:t>ii</w:t>
+          <w:t>17</w:t>
         </w:r>
         <w:r>
           <w:rPr>
@@ -21169,49 +21331,177 @@
   </w:footnote>
   <w:footnote w:id="1">
     <w:p>
+      <w:pPr>
+        <w:pStyle w:val="NormalWeb"/>
+        <w:shd w:val="clear" w:color="auto" w:fill="FFFFFF"/>
+        <w:spacing w:after="0" w:afterAutospacing="0"/>
+        <w:rPr>
+          <w:rFonts w:asciiTheme="minorHAnsi" w:hAnsiTheme="minorHAnsi" w:cstheme="minorHAnsi"/>
+          <w:sz w:val="20"/>
+          <w:lang w:val="en"/>
+        </w:rPr>
+      </w:pPr>
       <w:r>
         <w:rPr>
           <w:rStyle w:val="FootnoteReference"/>
+          <w:rFonts w:asciiTheme="minorHAnsi" w:hAnsiTheme="minorHAnsi" w:cstheme="minorHAnsi"/>
+          <w:sz w:val="20"/>
         </w:rPr>
         <w:footnoteRef/>
       </w:r>
       <w:r>
+        <w:rPr>
+          <w:rFonts w:asciiTheme="minorHAnsi" w:hAnsiTheme="minorHAnsi" w:cstheme="minorHAnsi"/>
+          <w:sz w:val="20"/>
+        </w:rPr>
         <w:t xml:space="preserve"> </w:t>
+      </w:r>
+      <w:r>
+        <w:rPr>
+          <w:rFonts w:asciiTheme="minorHAnsi" w:hAnsiTheme="minorHAnsi" w:cstheme="minorHAnsi"/>
+          <w:sz w:val="20"/>
+        </w:rPr>
+        <w:t xml:space="preserve">A. </w:t>
+      </w:r>
+      <w:r>
+        <w:rPr>
+          <w:rFonts w:asciiTheme="minorHAnsi" w:hAnsiTheme="minorHAnsi" w:cstheme="minorHAnsi"/>
+          <w:sz w:val="20"/>
+        </w:rPr>
+        <w:t xml:space="preserve">Biswas et.al, ‘Sedentary Time and Its Association With Risk for Disease Incidence, Mortality, and Hospitalization in Adults: A Systematic Review and Meta-analysis.’, </w:t>
+      </w:r>
+      <w:r>
+        <w:rPr>
+          <w:rFonts w:asciiTheme="minorHAnsi" w:hAnsiTheme="minorHAnsi" w:cstheme="minorHAnsi"/>
+          <w:i/>
+          <w:sz w:val="20"/>
+        </w:rPr>
+        <w:t>Annals of Internal Medicine</w:t>
+      </w:r>
+      <w:r>
+        <w:rPr>
+          <w:rFonts w:asciiTheme="minorHAnsi" w:hAnsiTheme="minorHAnsi" w:cstheme="minorHAnsi"/>
+          <w:sz w:val="20"/>
+        </w:rPr>
+        <w:t xml:space="preserve">, </w:t>
+      </w:r>
+      <w:r>
+        <w:rPr>
+          <w:rFonts w:asciiTheme="minorHAnsi" w:hAnsiTheme="minorHAnsi" w:cstheme="minorHAnsi"/>
+          <w:sz w:val="20"/>
+          <w:lang w:val="en"/>
+        </w:rPr>
+        <w:t>2015</w:t>
+      </w:r>
+      <w:r>
+        <w:rPr>
+          <w:rFonts w:asciiTheme="minorHAnsi" w:hAnsiTheme="minorHAnsi" w:cstheme="minorHAnsi"/>
+          <w:sz w:val="20"/>
+        </w:rPr>
+        <w:t xml:space="preserve">, </w:t>
+      </w:r>
+      <w:r>
+        <w:rPr>
+          <w:rFonts w:asciiTheme="minorHAnsi" w:hAnsiTheme="minorHAnsi" w:cstheme="minorHAnsi"/>
+          <w:sz w:val="20"/>
+          <w:lang w:val="en"/>
+        </w:rPr>
+        <w:t>162</w:t>
+      </w:r>
+      <w:r>
+        <w:rPr>
+          <w:rFonts w:asciiTheme="minorHAnsi" w:hAnsiTheme="minorHAnsi" w:cstheme="minorHAnsi"/>
+          <w:sz w:val="20"/>
+          <w:lang w:val="en"/>
+        </w:rPr>
+        <w:t>, p</w:t>
+      </w:r>
+      <w:r>
+        <w:rPr>
+          <w:rFonts w:asciiTheme="minorHAnsi" w:hAnsiTheme="minorHAnsi" w:cstheme="minorHAnsi"/>
+          <w:sz w:val="20"/>
+          <w:lang w:val="en"/>
+        </w:rPr>
+        <w:t>123-132.</w:t>
+      </w:r>
+    </w:p>
+  </w:footnote>
+  <w:footnote w:id="2">
+    <w:p>
+      <w:pPr>
+        <w:pStyle w:val="FootnoteText"/>
+        <w:rPr>
+          <w:rFonts w:cstheme="minorHAnsi"/>
+          <w:sz w:val="20"/>
+        </w:rPr>
+      </w:pPr>
+      <w:r>
+        <w:rPr>
+          <w:rStyle w:val="FootnoteReference"/>
+          <w:rFonts w:cstheme="minorHAnsi"/>
+          <w:sz w:val="20"/>
+        </w:rPr>
+        <w:footnoteRef/>
+      </w:r>
+      <w:r>
+        <w:rPr>
+          <w:rFonts w:cstheme="minorHAnsi"/>
+          <w:sz w:val="20"/>
+        </w:rPr>
+        <w:t xml:space="preserve"> </w:t>
+      </w:r>
+      <w:r>
+        <w:rPr>
+          <w:rFonts w:cstheme="minorHAnsi"/>
+          <w:sz w:val="20"/>
+        </w:rPr>
+        <w:t>A. Henry, ‘</w:t>
+      </w:r>
+      <w:r>
+        <w:rPr>
+          <w:rFonts w:cstheme="minorHAnsi"/>
+          <w:sz w:val="20"/>
+        </w:rPr>
+        <w:t>Productivity 101: A Primer To The Pomodoro Technique</w:t>
+      </w:r>
+      <w:r>
+        <w:rPr>
+          <w:rFonts w:cstheme="minorHAnsi"/>
+          <w:sz w:val="20"/>
+        </w:rPr>
+        <w:t xml:space="preserve">’, 2014, available at  </w:t>
       </w:r>
       <w:hyperlink r:id="rId1" w:history="1">
         <w:r>
           <w:rPr>
             <w:rStyle w:val="Hyperlink"/>
+            <w:rFonts w:cstheme="minorHAnsi"/>
+            <w:sz w:val="20"/>
           </w:rPr>
-          <w:t>http://www.health.harvard.edu/blog/much-sitting-linked-heart-disease-diabetes-premature-death-201501227618</w:t>
+          <w:t>https://www.lifehacker.com.au/2014/07/productivity-101-a-primer-to-the-pomodoro-technique/</w:t>
         </w:r>
       </w:hyperlink>
-    </w:p>
-    <w:p>
-      <w:pPr>
-        <w:pStyle w:val="FootnoteText"/>
-        <w:rPr>
-          <w:lang w:val="en-US"/>
-        </w:rPr>
-      </w:pPr>
-    </w:p>
-  </w:footnote>
-  <w:footnote w:id="2">
-    <w:p>
-      <w:pPr>
-        <w:pStyle w:val="FootnoteText"/>
-        <w:rPr>
-          <w:lang w:val="en-US"/>
-        </w:rPr>
-      </w:pPr>
-      <w:r>
-        <w:rPr>
-          <w:rStyle w:val="FootnoteReference"/>
-        </w:rPr>
-        <w:footnoteRef/>
-      </w:r>
-      <w:r>
-        <w:t xml:space="preserve"> </w:t>
+      <w:r>
+        <w:rPr>
+          <w:rFonts w:cstheme="minorHAnsi"/>
+          <w:sz w:val="20"/>
+        </w:rPr>
+        <w:t>, Last accessed 13</w:t>
+      </w:r>
+      <w:r>
+        <w:rPr>
+          <w:rFonts w:cstheme="minorHAnsi"/>
+          <w:sz w:val="20"/>
+          <w:vertAlign w:val="superscript"/>
+        </w:rPr>
+        <w:t>th</w:t>
+      </w:r>
+      <w:r>
+        <w:rPr>
+          <w:rFonts w:cstheme="minorHAnsi"/>
+          <w:sz w:val="20"/>
+        </w:rPr>
+        <w:t xml:space="preserve"> April 2017. </w:t>
       </w:r>
     </w:p>
   </w:footnote>
@@ -21220,20 +21510,49 @@
       <w:pPr>
         <w:pStyle w:val="FootnoteText"/>
         <w:rPr>
-          <w:lang w:val="en-US"/>
+          <w:sz w:val="20"/>
         </w:rPr>
       </w:pPr>
       <w:r>
         <w:rPr>
           <w:rStyle w:val="FootnoteReference"/>
+          <w:sz w:val="20"/>
         </w:rPr>
         <w:footnoteRef/>
       </w:r>
       <w:r>
-        <w:t xml:space="preserve">  </w:t>
-      </w:r>
-      <w:r>
-        <w:t>http://www.apple.com/nz/ios/ios-10/</w:t>
+        <w:rPr>
+          <w:sz w:val="20"/>
+        </w:rPr>
+        <w:t xml:space="preserve"> Compare iPhone models, available at </w:t>
+      </w:r>
+      <w:hyperlink r:id="rId2" w:history="1">
+        <w:r>
+          <w:rPr>
+            <w:rStyle w:val="Hyperlink"/>
+            <w:sz w:val="20"/>
+          </w:rPr>
+          <w:t>https://www.apple.com/nz/iphone/compare/</w:t>
+        </w:r>
+      </w:hyperlink>
+      <w:r>
+        <w:rPr>
+          <w:sz w:val="20"/>
+        </w:rPr>
+        <w:t>, last accessed 13</w:t>
+      </w:r>
+      <w:r>
+        <w:rPr>
+          <w:sz w:val="20"/>
+          <w:vertAlign w:val="superscript"/>
+        </w:rPr>
+        <w:t>th</w:t>
+      </w:r>
+      <w:r>
+        <w:rPr>
+          <w:sz w:val="20"/>
+        </w:rPr>
+        <w:t xml:space="preserve"> April 2017.</w:t>
       </w:r>
     </w:p>
   </w:footnote>
@@ -21838,6 +22157,119 @@
     </w:lvl>
   </w:abstractNum>
   <w:abstractNum w:abstractNumId="6" w15:restartNumberingAfterBreak="0">
+    <w:nsid w:val="19AA55F8"/>
+    <w:multiLevelType w:val="hybridMultilevel"/>
+    <w:tmpl w:val="A158222A"/>
+    <w:lvl w:ilvl="0" w:tplc="14090001">
+      <w:start w:val="1"/>
+      <w:numFmt w:val="bullet"/>
+      <w:lvlText w:val=""/>
+      <w:lvlJc w:val="left"/>
+      <w:pPr>
+        <w:ind w:left="720" w:hanging="360"/>
+      </w:pPr>
+      <w:rPr>
+        <w:rFonts w:ascii="Symbol" w:hAnsi="Symbol" w:hint="default"/>
+      </w:rPr>
+    </w:lvl>
+    <w:lvl w:ilvl="1" w:tplc="14090003">
+      <w:start w:val="1"/>
+      <w:numFmt w:val="bullet"/>
+      <w:lvlText w:val="o"/>
+      <w:lvlJc w:val="left"/>
+      <w:pPr>
+        <w:ind w:left="1440" w:hanging="360"/>
+      </w:pPr>
+      <w:rPr>
+        <w:rFonts w:ascii="Courier New" w:hAnsi="Courier New" w:cs="Courier New" w:hint="default"/>
+      </w:rPr>
+    </w:lvl>
+    <w:lvl w:ilvl="2" w:tplc="14090005" w:tentative="1">
+      <w:start w:val="1"/>
+      <w:numFmt w:val="bullet"/>
+      <w:lvlText w:val=""/>
+      <w:lvlJc w:val="left"/>
+      <w:pPr>
+        <w:ind w:left="2160" w:hanging="360"/>
+      </w:pPr>
+      <w:rPr>
+        <w:rFonts w:ascii="Wingdings" w:hAnsi="Wingdings" w:hint="default"/>
+      </w:rPr>
+    </w:lvl>
+    <w:lvl w:ilvl="3" w:tplc="14090001" w:tentative="1">
+      <w:start w:val="1"/>
+      <w:numFmt w:val="bullet"/>
+      <w:lvlText w:val=""/>
+      <w:lvlJc w:val="left"/>
+      <w:pPr>
+        <w:ind w:left="2880" w:hanging="360"/>
+      </w:pPr>
+      <w:rPr>
+        <w:rFonts w:ascii="Symbol" w:hAnsi="Symbol" w:hint="default"/>
+      </w:rPr>
+    </w:lvl>
+    <w:lvl w:ilvl="4" w:tplc="14090003" w:tentative="1">
+      <w:start w:val="1"/>
+      <w:numFmt w:val="bullet"/>
+      <w:lvlText w:val="o"/>
+      <w:lvlJc w:val="left"/>
+      <w:pPr>
+        <w:ind w:left="3600" w:hanging="360"/>
+      </w:pPr>
+      <w:rPr>
+        <w:rFonts w:ascii="Courier New" w:hAnsi="Courier New" w:cs="Courier New" w:hint="default"/>
+      </w:rPr>
+    </w:lvl>
+    <w:lvl w:ilvl="5" w:tplc="14090005" w:tentative="1">
+      <w:start w:val="1"/>
+      <w:numFmt w:val="bullet"/>
+      <w:lvlText w:val=""/>
+      <w:lvlJc w:val="left"/>
+      <w:pPr>
+        <w:ind w:left="4320" w:hanging="360"/>
+      </w:pPr>
+      <w:rPr>
+        <w:rFonts w:ascii="Wingdings" w:hAnsi="Wingdings" w:hint="default"/>
+      </w:rPr>
+    </w:lvl>
+    <w:lvl w:ilvl="6" w:tplc="14090001" w:tentative="1">
+      <w:start w:val="1"/>
+      <w:numFmt w:val="bullet"/>
+      <w:lvlText w:val=""/>
+      <w:lvlJc w:val="left"/>
+      <w:pPr>
+        <w:ind w:left="5040" w:hanging="360"/>
+      </w:pPr>
+      <w:rPr>
+        <w:rFonts w:ascii="Symbol" w:hAnsi="Symbol" w:hint="default"/>
+      </w:rPr>
+    </w:lvl>
+    <w:lvl w:ilvl="7" w:tplc="14090003" w:tentative="1">
+      <w:start w:val="1"/>
+      <w:numFmt w:val="bullet"/>
+      <w:lvlText w:val="o"/>
+      <w:lvlJc w:val="left"/>
+      <w:pPr>
+        <w:ind w:left="5760" w:hanging="360"/>
+      </w:pPr>
+      <w:rPr>
+        <w:rFonts w:ascii="Courier New" w:hAnsi="Courier New" w:cs="Courier New" w:hint="default"/>
+      </w:rPr>
+    </w:lvl>
+    <w:lvl w:ilvl="8" w:tplc="14090005" w:tentative="1">
+      <w:start w:val="1"/>
+      <w:numFmt w:val="bullet"/>
+      <w:lvlText w:val=""/>
+      <w:lvlJc w:val="left"/>
+      <w:pPr>
+        <w:ind w:left="6480" w:hanging="360"/>
+      </w:pPr>
+      <w:rPr>
+        <w:rFonts w:ascii="Wingdings" w:hAnsi="Wingdings" w:hint="default"/>
+      </w:rPr>
+    </w:lvl>
+  </w:abstractNum>
+  <w:abstractNum w:abstractNumId="7" w15:restartNumberingAfterBreak="0">
     <w:nsid w:val="1F554680"/>
     <w:multiLevelType w:val="multilevel"/>
     <w:tmpl w:val="143479E0"/>
@@ -21926,7 +22358,7 @@
       </w:pPr>
     </w:lvl>
   </w:abstractNum>
-  <w:abstractNum w:abstractNumId="7" w15:restartNumberingAfterBreak="0">
+  <w:abstractNum w:abstractNumId="8" w15:restartNumberingAfterBreak="0">
     <w:nsid w:val="1F8A240E"/>
     <w:multiLevelType w:val="hybridMultilevel"/>
     <w:tmpl w:val="E4A2B35A"/>
@@ -22075,7 +22507,7 @@
       </w:rPr>
     </w:lvl>
   </w:abstractNum>
-  <w:abstractNum w:abstractNumId="8" w15:restartNumberingAfterBreak="0">
+  <w:abstractNum w:abstractNumId="9" w15:restartNumberingAfterBreak="0">
     <w:nsid w:val="22C35C5A"/>
     <w:multiLevelType w:val="multilevel"/>
     <w:tmpl w:val="D2886C8A"/>
@@ -22188,7 +22620,7 @@
       </w:rPr>
     </w:lvl>
   </w:abstractNum>
-  <w:abstractNum w:abstractNumId="9" w15:restartNumberingAfterBreak="0">
+  <w:abstractNum w:abstractNumId="10" w15:restartNumberingAfterBreak="0">
     <w:nsid w:val="237863B1"/>
     <w:multiLevelType w:val="multilevel"/>
     <w:tmpl w:val="143479E0"/>
@@ -22277,7 +22709,7 @@
       </w:pPr>
     </w:lvl>
   </w:abstractNum>
-  <w:abstractNum w:abstractNumId="10" w15:restartNumberingAfterBreak="0">
+  <w:abstractNum w:abstractNumId="11" w15:restartNumberingAfterBreak="0">
     <w:nsid w:val="25F26467"/>
     <w:multiLevelType w:val="hybridMultilevel"/>
     <w:tmpl w:val="0A2EFF7C"/>
@@ -22287,7 +22719,7 @@
       <w:lvlText w:val="%1."/>
       <w:lvlJc w:val="left"/>
       <w:pPr>
-        <w:ind w:left="720" w:hanging="360"/>
+        <w:ind w:left="360" w:hanging="360"/>
       </w:pPr>
       <w:rPr>
         <w:rFonts w:hint="default"/>
@@ -22299,7 +22731,7 @@
       <w:lvlText w:val="o"/>
       <w:lvlJc w:val="left"/>
       <w:pPr>
-        <w:ind w:left="1440" w:hanging="360"/>
+        <w:ind w:left="1080" w:hanging="360"/>
       </w:pPr>
       <w:rPr>
         <w:rFonts w:ascii="Courier New" w:hAnsi="Courier New" w:cs="Courier New" w:hint="default"/>
@@ -22311,7 +22743,7 @@
       <w:lvlText w:val=""/>
       <w:lvlJc w:val="left"/>
       <w:pPr>
-        <w:ind w:left="2160" w:hanging="360"/>
+        <w:ind w:left="1800" w:hanging="360"/>
       </w:pPr>
       <w:rPr>
         <w:rFonts w:ascii="Wingdings" w:hAnsi="Wingdings" w:hint="default"/>
@@ -22323,7 +22755,7 @@
       <w:lvlText w:val=""/>
       <w:lvlJc w:val="left"/>
       <w:pPr>
-        <w:ind w:left="2880" w:hanging="360"/>
+        <w:ind w:left="2520" w:hanging="360"/>
       </w:pPr>
       <w:rPr>
         <w:rFonts w:ascii="Symbol" w:hAnsi="Symbol" w:hint="default"/>
@@ -22335,7 +22767,7 @@
       <w:lvlText w:val="o"/>
       <w:lvlJc w:val="left"/>
       <w:pPr>
-        <w:ind w:left="3600" w:hanging="360"/>
+        <w:ind w:left="3240" w:hanging="360"/>
       </w:pPr>
       <w:rPr>
         <w:rFonts w:ascii="Courier New" w:hAnsi="Courier New" w:cs="Courier New" w:hint="default"/>
@@ -22347,7 +22779,7 @@
       <w:lvlText w:val=""/>
       <w:lvlJc w:val="left"/>
       <w:pPr>
-        <w:ind w:left="4320" w:hanging="360"/>
+        <w:ind w:left="3960" w:hanging="360"/>
       </w:pPr>
       <w:rPr>
         <w:rFonts w:ascii="Wingdings" w:hAnsi="Wingdings" w:hint="default"/>
@@ -22359,7 +22791,7 @@
       <w:lvlText w:val=""/>
       <w:lvlJc w:val="left"/>
       <w:pPr>
-        <w:ind w:left="5040" w:hanging="360"/>
+        <w:ind w:left="4680" w:hanging="360"/>
       </w:pPr>
       <w:rPr>
         <w:rFonts w:ascii="Symbol" w:hAnsi="Symbol" w:hint="default"/>
@@ -22371,7 +22803,7 @@
       <w:lvlText w:val="o"/>
       <w:lvlJc w:val="left"/>
       <w:pPr>
-        <w:ind w:left="5760" w:hanging="360"/>
+        <w:ind w:left="5400" w:hanging="360"/>
       </w:pPr>
       <w:rPr>
         <w:rFonts w:ascii="Courier New" w:hAnsi="Courier New" w:cs="Courier New" w:hint="default"/>
@@ -22383,14 +22815,14 @@
       <w:lvlText w:val=""/>
       <w:lvlJc w:val="left"/>
       <w:pPr>
-        <w:ind w:left="6480" w:hanging="360"/>
+        <w:ind w:left="6120" w:hanging="360"/>
       </w:pPr>
       <w:rPr>
         <w:rFonts w:ascii="Wingdings" w:hAnsi="Wingdings" w:hint="default"/>
       </w:rPr>
     </w:lvl>
   </w:abstractNum>
-  <w:abstractNum w:abstractNumId="11" w15:restartNumberingAfterBreak="0">
+  <w:abstractNum w:abstractNumId="12" w15:restartNumberingAfterBreak="0">
     <w:nsid w:val="271E55F6"/>
     <w:multiLevelType w:val="hybridMultilevel"/>
     <w:tmpl w:val="F03A78C4"/>
@@ -22503,7 +22935,7 @@
       </w:rPr>
     </w:lvl>
   </w:abstractNum>
-  <w:abstractNum w:abstractNumId="12" w15:restartNumberingAfterBreak="0">
+  <w:abstractNum w:abstractNumId="13" w15:restartNumberingAfterBreak="0">
     <w:nsid w:val="2F75612D"/>
     <w:multiLevelType w:val="hybridMultilevel"/>
     <w:tmpl w:val="338E2EE6"/>
@@ -22616,7 +23048,7 @@
       </w:rPr>
     </w:lvl>
   </w:abstractNum>
-  <w:abstractNum w:abstractNumId="13" w15:restartNumberingAfterBreak="0">
+  <w:abstractNum w:abstractNumId="14" w15:restartNumberingAfterBreak="0">
     <w:nsid w:val="2F87008F"/>
     <w:multiLevelType w:val="multilevel"/>
     <w:tmpl w:val="D2886C8A"/>
@@ -22729,7 +23161,7 @@
       </w:rPr>
     </w:lvl>
   </w:abstractNum>
-  <w:abstractNum w:abstractNumId="14" w15:restartNumberingAfterBreak="0">
+  <w:abstractNum w:abstractNumId="15" w15:restartNumberingAfterBreak="0">
     <w:nsid w:val="300C78F8"/>
     <w:multiLevelType w:val="multilevel"/>
     <w:tmpl w:val="143479E0"/>
@@ -22818,7 +23250,7 @@
       </w:pPr>
     </w:lvl>
   </w:abstractNum>
-  <w:abstractNum w:abstractNumId="15" w15:restartNumberingAfterBreak="0">
+  <w:abstractNum w:abstractNumId="16" w15:restartNumberingAfterBreak="0">
     <w:nsid w:val="30E86301"/>
     <w:multiLevelType w:val="hybridMultilevel"/>
     <w:tmpl w:val="D3FC1B96"/>
@@ -22930,7 +23362,7 @@
       </w:rPr>
     </w:lvl>
   </w:abstractNum>
-  <w:abstractNum w:abstractNumId="16" w15:restartNumberingAfterBreak="0">
+  <w:abstractNum w:abstractNumId="17" w15:restartNumberingAfterBreak="0">
     <w:nsid w:val="323548AE"/>
     <w:multiLevelType w:val="hybridMultilevel"/>
     <w:tmpl w:val="C8AA9E70"/>
@@ -23043,7 +23475,7 @@
       </w:rPr>
     </w:lvl>
   </w:abstractNum>
-  <w:abstractNum w:abstractNumId="17" w15:restartNumberingAfterBreak="0">
+  <w:abstractNum w:abstractNumId="18" w15:restartNumberingAfterBreak="0">
     <w:nsid w:val="392C1075"/>
     <w:multiLevelType w:val="hybridMultilevel"/>
     <w:tmpl w:val="800CBAE6"/>
@@ -23156,7 +23588,7 @@
       </w:rPr>
     </w:lvl>
   </w:abstractNum>
-  <w:abstractNum w:abstractNumId="18" w15:restartNumberingAfterBreak="0">
+  <w:abstractNum w:abstractNumId="19" w15:restartNumberingAfterBreak="0">
     <w:nsid w:val="3F887EEF"/>
     <w:multiLevelType w:val="hybridMultilevel"/>
     <w:tmpl w:val="BFEE8DE4"/>
@@ -23269,7 +23701,7 @@
       </w:rPr>
     </w:lvl>
   </w:abstractNum>
-  <w:abstractNum w:abstractNumId="19" w15:restartNumberingAfterBreak="0">
+  <w:abstractNum w:abstractNumId="20" w15:restartNumberingAfterBreak="0">
     <w:nsid w:val="4820458E"/>
     <w:multiLevelType w:val="hybridMultilevel"/>
     <w:tmpl w:val="2ABCF7C8"/>
@@ -23382,7 +23814,7 @@
       </w:rPr>
     </w:lvl>
   </w:abstractNum>
-  <w:abstractNum w:abstractNumId="20" w15:restartNumberingAfterBreak="0">
+  <w:abstractNum w:abstractNumId="21" w15:restartNumberingAfterBreak="0">
     <w:nsid w:val="4BF82A9C"/>
     <w:multiLevelType w:val="hybridMultilevel"/>
     <w:tmpl w:val="AF56FE64"/>
@@ -23495,7 +23927,7 @@
       </w:rPr>
     </w:lvl>
   </w:abstractNum>
-  <w:abstractNum w:abstractNumId="21" w15:restartNumberingAfterBreak="0">
+  <w:abstractNum w:abstractNumId="22" w15:restartNumberingAfterBreak="0">
     <w:nsid w:val="54685DBB"/>
     <w:multiLevelType w:val="hybridMultilevel"/>
     <w:tmpl w:val="2FD68ACE"/>
@@ -23584,7 +24016,7 @@
       </w:pPr>
     </w:lvl>
   </w:abstractNum>
-  <w:abstractNum w:abstractNumId="22" w15:restartNumberingAfterBreak="0">
+  <w:abstractNum w:abstractNumId="23" w15:restartNumberingAfterBreak="0">
     <w:nsid w:val="548D5DAE"/>
     <w:multiLevelType w:val="hybridMultilevel"/>
     <w:tmpl w:val="53B6FCE0"/>
@@ -23697,7 +24129,7 @@
       </w:rPr>
     </w:lvl>
   </w:abstractNum>
-  <w:abstractNum w:abstractNumId="23" w15:restartNumberingAfterBreak="0">
+  <w:abstractNum w:abstractNumId="24" w15:restartNumberingAfterBreak="0">
     <w:nsid w:val="58416F56"/>
     <w:multiLevelType w:val="hybridMultilevel"/>
     <w:tmpl w:val="061A9506"/>
@@ -23783,7 +24215,7 @@
       </w:pPr>
     </w:lvl>
   </w:abstractNum>
-  <w:abstractNum w:abstractNumId="24" w15:restartNumberingAfterBreak="0">
+  <w:abstractNum w:abstractNumId="25" w15:restartNumberingAfterBreak="0">
     <w:nsid w:val="587536A1"/>
     <w:multiLevelType w:val="hybridMultilevel"/>
     <w:tmpl w:val="63AC3EE2"/>
@@ -23872,7 +24304,7 @@
       </w:pPr>
     </w:lvl>
   </w:abstractNum>
-  <w:abstractNum w:abstractNumId="25" w15:restartNumberingAfterBreak="0">
+  <w:abstractNum w:abstractNumId="26" w15:restartNumberingAfterBreak="0">
     <w:nsid w:val="5AE82CEB"/>
     <w:multiLevelType w:val="hybridMultilevel"/>
     <w:tmpl w:val="ED628A7C"/>
@@ -23985,7 +24417,7 @@
       </w:rPr>
     </w:lvl>
   </w:abstractNum>
-  <w:abstractNum w:abstractNumId="26" w15:restartNumberingAfterBreak="0">
+  <w:abstractNum w:abstractNumId="27" w15:restartNumberingAfterBreak="0">
     <w:nsid w:val="5B8252E9"/>
     <w:multiLevelType w:val="hybridMultilevel"/>
     <w:tmpl w:val="F8A20096"/>
@@ -24098,7 +24530,7 @@
       </w:rPr>
     </w:lvl>
   </w:abstractNum>
-  <w:abstractNum w:abstractNumId="27" w15:restartNumberingAfterBreak="0">
+  <w:abstractNum w:abstractNumId="28" w15:restartNumberingAfterBreak="0">
     <w:nsid w:val="5C4D3BE3"/>
     <w:multiLevelType w:val="hybridMultilevel"/>
     <w:tmpl w:val="76BEB0E0"/>
@@ -24187,7 +24619,7 @@
       </w:pPr>
     </w:lvl>
   </w:abstractNum>
-  <w:abstractNum w:abstractNumId="28" w15:restartNumberingAfterBreak="0">
+  <w:abstractNum w:abstractNumId="29" w15:restartNumberingAfterBreak="0">
     <w:nsid w:val="6043306C"/>
     <w:multiLevelType w:val="multilevel"/>
     <w:tmpl w:val="F03A78C4"/>
@@ -24300,7 +24732,7 @@
       </w:rPr>
     </w:lvl>
   </w:abstractNum>
-  <w:abstractNum w:abstractNumId="29" w15:restartNumberingAfterBreak="0">
+  <w:abstractNum w:abstractNumId="30" w15:restartNumberingAfterBreak="0">
     <w:nsid w:val="625A61B9"/>
     <w:multiLevelType w:val="hybridMultilevel"/>
     <w:tmpl w:val="8DCA0322"/>
@@ -24413,7 +24845,7 @@
       </w:rPr>
     </w:lvl>
   </w:abstractNum>
-  <w:abstractNum w:abstractNumId="30" w15:restartNumberingAfterBreak="0">
+  <w:abstractNum w:abstractNumId="31" w15:restartNumberingAfterBreak="0">
     <w:nsid w:val="643F2248"/>
     <w:multiLevelType w:val="hybridMultilevel"/>
     <w:tmpl w:val="D6D40192"/>
@@ -24526,7 +24958,7 @@
       </w:rPr>
     </w:lvl>
   </w:abstractNum>
-  <w:abstractNum w:abstractNumId="31" w15:restartNumberingAfterBreak="0">
+  <w:abstractNum w:abstractNumId="32" w15:restartNumberingAfterBreak="0">
     <w:nsid w:val="65AF3124"/>
     <w:multiLevelType w:val="multilevel"/>
     <w:tmpl w:val="D2886C8A"/>
@@ -24639,7 +25071,7 @@
       </w:rPr>
     </w:lvl>
   </w:abstractNum>
-  <w:abstractNum w:abstractNumId="32" w15:restartNumberingAfterBreak="0">
+  <w:abstractNum w:abstractNumId="33" w15:restartNumberingAfterBreak="0">
     <w:nsid w:val="735001B0"/>
     <w:multiLevelType w:val="hybridMultilevel"/>
     <w:tmpl w:val="7FA4470C"/>
@@ -24751,7 +25183,7 @@
       </w:rPr>
     </w:lvl>
   </w:abstractNum>
-  <w:abstractNum w:abstractNumId="33" w15:restartNumberingAfterBreak="0">
+  <w:abstractNum w:abstractNumId="34" w15:restartNumberingAfterBreak="0">
     <w:nsid w:val="73E32C89"/>
     <w:multiLevelType w:val="hybridMultilevel"/>
     <w:tmpl w:val="ADEEFE6A"/>
@@ -24865,64 +25297,64 @@
     </w:lvl>
   </w:abstractNum>
   <w:num w:numId="1">
-    <w:abstractNumId w:val="32"/>
+    <w:abstractNumId w:val="33"/>
   </w:num>
   <w:num w:numId="2">
-    <w:abstractNumId w:val="15"/>
+    <w:abstractNumId w:val="16"/>
   </w:num>
   <w:num w:numId="3">
-    <w:abstractNumId w:val="17"/>
+    <w:abstractNumId w:val="18"/>
   </w:num>
   <w:num w:numId="4">
-    <w:abstractNumId w:val="12"/>
+    <w:abstractNumId w:val="13"/>
   </w:num>
   <w:num w:numId="5">
-    <w:abstractNumId w:val="27"/>
+    <w:abstractNumId w:val="28"/>
   </w:num>
   <w:num w:numId="6">
-    <w:abstractNumId w:val="7"/>
+    <w:abstractNumId w:val="8"/>
   </w:num>
   <w:num w:numId="7">
-    <w:abstractNumId w:val="29"/>
+    <w:abstractNumId w:val="30"/>
   </w:num>
   <w:num w:numId="8">
-    <w:abstractNumId w:val="23"/>
+    <w:abstractNumId w:val="24"/>
   </w:num>
   <w:num w:numId="9">
     <w:abstractNumId w:val="0"/>
   </w:num>
   <w:num w:numId="10">
-    <w:abstractNumId w:val="11"/>
+    <w:abstractNumId w:val="12"/>
   </w:num>
   <w:num w:numId="11">
-    <w:abstractNumId w:val="28"/>
+    <w:abstractNumId w:val="29"/>
   </w:num>
   <w:num w:numId="12">
-    <w:abstractNumId w:val="20"/>
+    <w:abstractNumId w:val="21"/>
   </w:num>
   <w:num w:numId="13">
-    <w:abstractNumId w:val="22"/>
+    <w:abstractNumId w:val="23"/>
   </w:num>
   <w:num w:numId="14">
-    <w:abstractNumId w:val="30"/>
+    <w:abstractNumId w:val="31"/>
   </w:num>
   <w:num w:numId="15">
-    <w:abstractNumId w:val="18"/>
+    <w:abstractNumId w:val="19"/>
   </w:num>
   <w:num w:numId="16">
-    <w:abstractNumId w:val="25"/>
+    <w:abstractNumId w:val="26"/>
   </w:num>
   <w:num w:numId="17">
-    <w:abstractNumId w:val="16"/>
+    <w:abstractNumId w:val="17"/>
   </w:num>
   <w:num w:numId="18">
-    <w:abstractNumId w:val="14"/>
+    <w:abstractNumId w:val="15"/>
   </w:num>
   <w:num w:numId="19">
-    <w:abstractNumId w:val="9"/>
+    <w:abstractNumId w:val="10"/>
   </w:num>
   <w:num w:numId="20">
-    <w:abstractNumId w:val="6"/>
+    <w:abstractNumId w:val="7"/>
   </w:num>
   <w:num w:numId="21">
     <w:abstractNumId w:val="5"/>
@@ -24931,13 +25363,13 @@
     <w:abstractNumId w:val="4"/>
   </w:num>
   <w:num w:numId="23">
-    <w:abstractNumId w:val="8"/>
+    <w:abstractNumId w:val="9"/>
   </w:num>
   <w:num w:numId="24">
-    <w:abstractNumId w:val="13"/>
+    <w:abstractNumId w:val="14"/>
   </w:num>
   <w:num w:numId="25">
-    <w:abstractNumId w:val="31"/>
+    <w:abstractNumId w:val="32"/>
   </w:num>
   <w:num w:numId="26">
     <w:abstractNumId w:val="2"/>
@@ -24949,22 +25381,25 @@
     <w:abstractNumId w:val="1"/>
   </w:num>
   <w:num w:numId="29">
-    <w:abstractNumId w:val="19"/>
+    <w:abstractNumId w:val="20"/>
   </w:num>
   <w:num w:numId="30">
-    <w:abstractNumId w:val="33"/>
+    <w:abstractNumId w:val="34"/>
   </w:num>
   <w:num w:numId="31">
-    <w:abstractNumId w:val="21"/>
+    <w:abstractNumId w:val="22"/>
   </w:num>
   <w:num w:numId="32">
-    <w:abstractNumId w:val="26"/>
+    <w:abstractNumId w:val="27"/>
   </w:num>
   <w:num w:numId="33">
-    <w:abstractNumId w:val="24"/>
+    <w:abstractNumId w:val="25"/>
   </w:num>
   <w:num w:numId="34">
-    <w:abstractNumId w:val="10"/>
+    <w:abstractNumId w:val="11"/>
+  </w:num>
+  <w:num w:numId="35">
+    <w:abstractNumId w:val="6"/>
   </w:num>
 </w:numbering>
 </file>
@@ -25368,11 +25803,11 @@
     <w:link w:val="Heading1Char"/>
     <w:uiPriority w:val="9"/>
     <w:qFormat/>
-    <w:rsid w:val="00FE3D2C"/>
+    <w:rsid w:val="00051072"/>
     <w:pPr>
       <w:keepNext/>
       <w:keepLines/>
-      <w:spacing w:before="240" w:after="0"/>
+      <w:spacing w:before="240" w:after="0" w:line="360" w:lineRule="auto"/>
       <w:outlineLvl w:val="0"/>
     </w:pPr>
     <w:rPr>
@@ -25525,7 +25960,7 @@
     <w:basedOn w:val="DefaultParagraphFont"/>
     <w:link w:val="Heading1"/>
     <w:uiPriority w:val="9"/>
-    <w:rsid w:val="00FE3D2C"/>
+    <w:rsid w:val="00051072"/>
     <w:rPr>
       <w:rFonts w:asciiTheme="majorHAnsi" w:eastAsiaTheme="majorEastAsia" w:hAnsiTheme="majorHAnsi" w:cstheme="majorBidi"/>
       <w:color w:val="2E74B5" w:themeColor="accent1" w:themeShade="BF"/>
@@ -25550,7 +25985,6 @@
     <w:name w:val="Normal (Web)"/>
     <w:basedOn w:val="Normal"/>
     <w:uiPriority w:val="99"/>
-    <w:semiHidden/>
     <w:unhideWhenUsed/>
     <w:rsid w:val="00644CA1"/>
     <w:pPr>
@@ -25998,6 +26432,11 @@
       </w:tcPr>
     </w:tblStylePr>
   </w:style>
+  <w:style w:type="character" w:customStyle="1" w:styleId="citation-volume-pages">
+    <w:name w:val="citation-volume-pages"/>
+    <w:basedOn w:val="DefaultParagraphFont"/>
+    <w:rsid w:val="00DE306D"/>
+  </w:style>
 </w:styles>
 </file>
 
@@ -26267,7 +26706,7 @@
 </file>
 
 <file path=customXml/itemProps1.xml><?xml version="1.0" encoding="utf-8"?>
-<ds:datastoreItem xmlns:ds="http://schemas.openxmlformats.org/officeDocument/2006/customXml" ds:itemID="{F8EC0D41-ECE7-408B-B08A-718DC25225D0}">
+<ds:datastoreItem xmlns:ds="http://schemas.openxmlformats.org/officeDocument/2006/customXml" ds:itemID="{FD20690C-C4B0-42A7-B51D-01534315D85C}">
   <ds:schemaRefs>
     <ds:schemaRef ds:uri="http://schemas.openxmlformats.org/officeDocument/2006/bibliography"/>
   </ds:schemaRefs>

</xml_diff>